<commit_message>
added answers to report.docx
</commit_message>
<xml_diff>
--- a/report.docx
+++ b/report.docx
@@ -1,6 +1,6 @@
 
 <file path=word/document.xml><?xml version="1.0" encoding="utf-8"?>
-<w:document xmlns:wpc="http://schemas.microsoft.com/office/word/2010/wordprocessingCanvas" xmlns:cx="http://schemas.microsoft.com/office/drawing/2014/chartex" xmlns:mc="http://schemas.openxmlformats.org/markup-compatibility/2006" xmlns:o="urn:schemas-microsoft-com:office:office" xmlns:r="http://schemas.openxmlformats.org/officeDocument/2006/relationships" xmlns:m="http://schemas.openxmlformats.org/officeDocument/2006/math" xmlns:v="urn:schemas-microsoft-com:vml" xmlns:wp14="http://schemas.microsoft.com/office/word/2010/wordprocessingDrawing" xmlns:wp="http://schemas.openxmlformats.org/drawingml/2006/wordprocessingDrawing" xmlns:w10="urn:schemas-microsoft-com:office:word" xmlns:w="http://schemas.openxmlformats.org/wordprocessingml/2006/main" xmlns:w14="http://schemas.microsoft.com/office/word/2010/wordml" xmlns:w15="http://schemas.microsoft.com/office/word/2012/wordml" xmlns:w16se="http://schemas.microsoft.com/office/word/2015/wordml/symex" xmlns:wpg="http://schemas.microsoft.com/office/word/2010/wordprocessingGroup" xmlns:wpi="http://schemas.microsoft.com/office/word/2010/wordprocessingInk" xmlns:wne="http://schemas.microsoft.com/office/word/2006/wordml" xmlns:wps="http://schemas.microsoft.com/office/word/2010/wordprocessingShape" mc:Ignorable="w14 w15 w16se wp14">
+<w:document xmlns:wpc="http://schemas.microsoft.com/office/word/2010/wordprocessingCanvas" xmlns:cx="http://schemas.microsoft.com/office/drawing/2014/chartex" xmlns:cx1="http://schemas.microsoft.com/office/drawing/2015/9/8/chartex" xmlns:cx2="http://schemas.microsoft.com/office/drawing/2015/10/21/chartex" xmlns:cx3="http://schemas.microsoft.com/office/drawing/2016/5/9/chartex" xmlns:cx4="http://schemas.microsoft.com/office/drawing/2016/5/10/chartex" xmlns:cx5="http://schemas.microsoft.com/office/drawing/2016/5/11/chartex" xmlns:cx6="http://schemas.microsoft.com/office/drawing/2016/5/12/chartex" xmlns:cx7="http://schemas.microsoft.com/office/drawing/2016/5/13/chartex" xmlns:cx8="http://schemas.microsoft.com/office/drawing/2016/5/14/chartex" xmlns:mc="http://schemas.openxmlformats.org/markup-compatibility/2006" xmlns:aink="http://schemas.microsoft.com/office/drawing/2016/ink" xmlns:am3d="http://schemas.microsoft.com/office/drawing/2017/model3d" xmlns:o="urn:schemas-microsoft-com:office:office" xmlns:r="http://schemas.openxmlformats.org/officeDocument/2006/relationships" xmlns:m="http://schemas.openxmlformats.org/officeDocument/2006/math" xmlns:v="urn:schemas-microsoft-com:vml" xmlns:wp14="http://schemas.microsoft.com/office/word/2010/wordprocessingDrawing" xmlns:wp="http://schemas.openxmlformats.org/drawingml/2006/wordprocessingDrawing" xmlns:w10="urn:schemas-microsoft-com:office:word" xmlns:w="http://schemas.openxmlformats.org/wordprocessingml/2006/main" xmlns:w14="http://schemas.microsoft.com/office/word/2010/wordml" xmlns:w15="http://schemas.microsoft.com/office/word/2012/wordml" xmlns:w16cex="http://schemas.microsoft.com/office/word/2018/wordml/cex" xmlns:w16cid="http://schemas.microsoft.com/office/word/2016/wordml/cid" xmlns:w16="http://schemas.microsoft.com/office/word/2018/wordml" xmlns:w16se="http://schemas.microsoft.com/office/word/2015/wordml/symex" xmlns:wpg="http://schemas.microsoft.com/office/word/2010/wordprocessingGroup" xmlns:wpi="http://schemas.microsoft.com/office/word/2010/wordprocessingInk" xmlns:wne="http://schemas.microsoft.com/office/word/2006/wordml" xmlns:wps="http://schemas.microsoft.com/office/word/2010/wordprocessingShape" mc:Ignorable="w14 w15 w16se w16cid w16 w16cex wp14">
   <w:body>
     <w:p>
       <w:pPr>
@@ -18,137 +18,8 @@
           <w:szCs w:val="22"/>
           <w:lang w:val="en-GB"/>
         </w:rPr>
-        <w:t>What are the necessary conditions for deadlocks (discussed in the lecture) [0.5 points]?</w:t>
-      </w:r>
-      <w:r>
-        <w:rPr>
-          <w:sz w:val="22"/>
-          <w:szCs w:val="22"/>
-          <w:lang w:val="en-US"/>
-        </w:rPr>
-        <w:t xml:space="preserve"> </w:t>
-      </w:r>
-    </w:p>
-    <w:p>
-      <w:pPr>
-        <w:rPr>
-          <w:sz w:val="20"/>
-          <w:szCs w:val="20"/>
-          <w:lang w:val="en-US"/>
-        </w:rPr>
-      </w:pPr>
-      <w:r>
-        <w:rPr>
-          <w:b/>
-          <w:sz w:val="20"/>
-          <w:szCs w:val="20"/>
-          <w:lang w:val="en-US"/>
-        </w:rPr>
-        <w:t>Mutual Exclusion</w:t>
-      </w:r>
-      <w:r>
-        <w:rPr>
-          <w:sz w:val="20"/>
-          <w:szCs w:val="20"/>
-          <w:lang w:val="en-US"/>
-        </w:rPr>
-        <w:t>: A limited number of threads are concurrently utilizing a resource</w:t>
-      </w:r>
-    </w:p>
-    <w:p>
-      <w:pPr>
-        <w:rPr>
-          <w:sz w:val="20"/>
-          <w:szCs w:val="20"/>
-          <w:lang w:val="en-US"/>
-        </w:rPr>
-      </w:pPr>
-      <w:r>
-        <w:rPr>
-          <w:b/>
-          <w:sz w:val="20"/>
-          <w:szCs w:val="20"/>
-          <w:lang w:val="en-US"/>
-        </w:rPr>
-        <w:t>Hold and wait:</w:t>
-      </w:r>
-      <w:r>
-        <w:rPr>
-          <w:sz w:val="20"/>
-          <w:szCs w:val="20"/>
-          <w:lang w:val="en-US"/>
-        </w:rPr>
-        <w:t xml:space="preserve"> A thread is holding a resource and waits for additional resources which are held by other threads</w:t>
-      </w:r>
-    </w:p>
-    <w:p>
-      <w:pPr>
-        <w:rPr>
-          <w:sz w:val="20"/>
-          <w:szCs w:val="20"/>
-          <w:lang w:val="en-US"/>
-        </w:rPr>
-      </w:pPr>
-      <w:r>
-        <w:rPr>
-          <w:b/>
-          <w:sz w:val="20"/>
-          <w:szCs w:val="20"/>
-          <w:lang w:val="en-US"/>
-        </w:rPr>
-        <w:t>No preemption:</w:t>
-      </w:r>
-      <w:r>
-        <w:rPr>
-          <w:sz w:val="20"/>
-          <w:szCs w:val="20"/>
-          <w:lang w:val="en-US"/>
-        </w:rPr>
-        <w:t xml:space="preserve"> Waiting for a resource that can only voluntarily be released by the thread holding the resource (no stealing involved)</w:t>
-      </w:r>
-    </w:p>
-    <w:p>
-      <w:pPr>
-        <w:rPr>
-          <w:sz w:val="20"/>
-          <w:szCs w:val="20"/>
-          <w:lang w:val="en-US"/>
-        </w:rPr>
-      </w:pPr>
-      <w:r>
-        <w:rPr>
-          <w:b/>
-          <w:sz w:val="20"/>
-          <w:szCs w:val="20"/>
-          <w:lang w:val="en-US"/>
-        </w:rPr>
-        <w:t>Circular wait:</w:t>
-      </w:r>
-      <w:r>
-        <w:rPr>
-          <w:sz w:val="20"/>
-          <w:szCs w:val="20"/>
-          <w:lang w:val="en-US"/>
-        </w:rPr>
-        <w:t xml:space="preserve"> Each thread is waiting for a resource that is being held by another and so on. E.g. Thread 1 waits for a resource held by Thread 2, Thread 2 waits for a resource held by Thread 3, Thread 3 waits for a resource held by Thread 1.</w:t>
-      </w:r>
-    </w:p>
-    <w:p>
-      <w:pPr>
-        <w:rPr>
-          <w:lang w:val="en-US"/>
-        </w:rPr>
-      </w:pPr>
-    </w:p>
-    <w:p>
-      <w:pPr>
-        <w:pStyle w:val="berschrift3"/>
-        <w:rPr>
-          <w:sz w:val="22"/>
-          <w:szCs w:val="22"/>
-          <w:lang w:val="en-US"/>
-        </w:rPr>
-      </w:pPr>
+        <w:t>What are the necessary conditions for deadlocks (discussed in the lecture)</w:t>
+      </w:r>
       <w:r>
         <w:rPr>
           <w:color w:val="00659C"/>
@@ -156,86 +27,115 @@
           <w:szCs w:val="22"/>
           <w:lang w:val="en-GB"/>
         </w:rPr>
-        <w:t>Why does the initial solution lead to a deadlock (by looking at the deadlock conditions) [0.5 points]?</w:t>
-      </w:r>
-      <w:r>
-        <w:rPr>
-          <w:sz w:val="22"/>
-          <w:szCs w:val="22"/>
-          <w:lang w:val="en-US"/>
-        </w:rPr>
-        <w:t xml:space="preserve"> </w:t>
+        <w:t>?</w:t>
       </w:r>
     </w:p>
     <w:p>
       <w:pPr>
         <w:rPr>
-          <w:iCs/>
-          <w:sz w:val="20"/>
-          <w:szCs w:val="20"/>
-          <w:lang w:val="en-US"/>
-        </w:rPr>
-      </w:pPr>
-      <w:r>
-        <w:rPr>
-          <w:sz w:val="20"/>
-          <w:szCs w:val="20"/>
-          <w:lang w:val="en-US"/>
-        </w:rPr>
-        <w:t>A circular wait may occur, be</w:t>
-      </w:r>
-      <w:r>
-        <w:rPr>
-          <w:sz w:val="20"/>
-          <w:szCs w:val="20"/>
-          <w:lang w:val="en-US"/>
-        </w:rPr>
-        <w:t xml:space="preserve">cause it is possible </w:t>
-      </w:r>
-      <w:r>
-        <w:rPr>
-          <w:sz w:val="20"/>
-          <w:szCs w:val="20"/>
-          <w:lang w:val="en-US"/>
-        </w:rPr>
-        <w:t xml:space="preserve">that every philosopher </w:t>
-      </w:r>
-      <w:r>
-        <w:rPr>
-          <w:sz w:val="20"/>
-          <w:szCs w:val="20"/>
-          <w:lang w:val="en-US"/>
-        </w:rPr>
-        <w:t>s</w:t>
-      </w:r>
-      <w:r>
-        <w:rPr>
-          <w:sz w:val="20"/>
-          <w:szCs w:val="20"/>
-          <w:lang w:val="en-US"/>
-        </w:rPr>
-        <w:t>tops thinking at the same time, which leads to the situation the e</w:t>
-      </w:r>
-      <w:r>
-        <w:rPr>
-          <w:sz w:val="20"/>
-          <w:szCs w:val="20"/>
-          <w:lang w:val="en-US"/>
-        </w:rPr>
-        <w:t>veryone takes the first fork before anyone else can take the second fork. As a result, every philosopher waits for the philosopher next to him to release</w:t>
-      </w:r>
-      <w:r>
-        <w:rPr>
-          <w:sz w:val="20"/>
-          <w:szCs w:val="20"/>
-          <w:lang w:val="en-US"/>
-        </w:rPr>
-        <w:t xml:space="preserve"> their fork, which doesn’t happen.</w:t>
+          <w:sz w:val="20"/>
+          <w:szCs w:val="20"/>
+          <w:lang w:val="en-US"/>
+        </w:rPr>
+      </w:pPr>
+      <w:r>
+        <w:rPr>
+          <w:b/>
+          <w:sz w:val="20"/>
+          <w:szCs w:val="20"/>
+          <w:lang w:val="en-US"/>
+        </w:rPr>
+        <w:t>Mutual Exclusion</w:t>
+      </w:r>
+      <w:r>
+        <w:rPr>
+          <w:sz w:val="20"/>
+          <w:szCs w:val="20"/>
+          <w:lang w:val="en-US"/>
+        </w:rPr>
+        <w:t>: A limited number of threads are concurrently utilizing a resource</w:t>
       </w:r>
     </w:p>
     <w:p>
       <w:pPr>
-        <w:pStyle w:val="berschrift3"/>
+        <w:rPr>
+          <w:sz w:val="20"/>
+          <w:szCs w:val="20"/>
+          <w:lang w:val="en-US"/>
+        </w:rPr>
+      </w:pPr>
+      <w:r>
+        <w:rPr>
+          <w:b/>
+          <w:sz w:val="20"/>
+          <w:szCs w:val="20"/>
+          <w:lang w:val="en-US"/>
+        </w:rPr>
+        <w:t>Hold and wait:</w:t>
+      </w:r>
+      <w:r>
+        <w:rPr>
+          <w:sz w:val="20"/>
+          <w:szCs w:val="20"/>
+          <w:lang w:val="en-US"/>
+        </w:rPr>
+        <w:t xml:space="preserve"> A thread is holding a resource and waits for additional resources which are held by other threads</w:t>
+      </w:r>
+    </w:p>
+    <w:p>
+      <w:pPr>
+        <w:rPr>
+          <w:sz w:val="20"/>
+          <w:szCs w:val="20"/>
+          <w:lang w:val="en-US"/>
+        </w:rPr>
+      </w:pPr>
+      <w:r>
+        <w:rPr>
+          <w:b/>
+          <w:sz w:val="20"/>
+          <w:szCs w:val="20"/>
+          <w:lang w:val="en-US"/>
+        </w:rPr>
+        <w:t>No preemption:</w:t>
+      </w:r>
+      <w:r>
+        <w:rPr>
+          <w:sz w:val="20"/>
+          <w:szCs w:val="20"/>
+          <w:lang w:val="en-US"/>
+        </w:rPr>
+        <w:t xml:space="preserve"> Waiting for a resource that can only voluntarily be released by the thread holding the resource (no stealing involved)</w:t>
+      </w:r>
+    </w:p>
+    <w:p>
+      <w:pPr>
+        <w:rPr>
+          <w:sz w:val="20"/>
+          <w:szCs w:val="20"/>
+          <w:lang w:val="en-US"/>
+        </w:rPr>
+      </w:pPr>
+      <w:r>
+        <w:rPr>
+          <w:b/>
+          <w:sz w:val="20"/>
+          <w:szCs w:val="20"/>
+          <w:lang w:val="en-US"/>
+        </w:rPr>
+        <w:t>Circular wait:</w:t>
+      </w:r>
+      <w:r>
+        <w:rPr>
+          <w:sz w:val="20"/>
+          <w:szCs w:val="20"/>
+          <w:lang w:val="en-US"/>
+        </w:rPr>
+        <w:t xml:space="preserve"> Each thread is waiting for a resource that is being held by another and so on. E.g. Thread 1 waits for a resource held by Thread 2, Thread 2 waits for a resource held by Thread 3, Thread 3 waits for a resource held by Thread 1.</w:t>
+      </w:r>
+    </w:p>
+    <w:p>
+      <w:pPr>
         <w:rPr>
           <w:lang w:val="en-US"/>
         </w:rPr>
@@ -257,8 +157,381 @@
           <w:szCs w:val="22"/>
           <w:lang w:val="en-GB"/>
         </w:rPr>
-        <w:t xml:space="preserve">Does </w:t>
-      </w:r>
+        <w:t>Why does the initial solution lead to a deadlock (by looking at the deadlock conditions)?</w:t>
+      </w:r>
+      <w:r>
+        <w:rPr>
+          <w:sz w:val="22"/>
+          <w:szCs w:val="22"/>
+          <w:lang w:val="en-US"/>
+        </w:rPr>
+        <w:t xml:space="preserve"> </w:t>
+      </w:r>
+    </w:p>
+    <w:p>
+      <w:pPr>
+        <w:rPr>
+          <w:sz w:val="20"/>
+          <w:szCs w:val="20"/>
+          <w:lang w:val="en-US"/>
+        </w:rPr>
+      </w:pPr>
+      <w:r>
+        <w:rPr>
+          <w:sz w:val="20"/>
+          <w:szCs w:val="20"/>
+          <w:lang w:val="en-US"/>
+        </w:rPr>
+        <w:t>In the naïve implementation all necessary conditions for a deadlock are fulfilled.</w:t>
+      </w:r>
+    </w:p>
+    <w:p>
+      <w:pPr>
+        <w:rPr>
+          <w:sz w:val="20"/>
+          <w:szCs w:val="20"/>
+          <w:lang w:val="en-GB"/>
+        </w:rPr>
+      </w:pPr>
+      <w:r>
+        <w:rPr>
+          <w:b/>
+          <w:bCs/>
+          <w:sz w:val="20"/>
+          <w:szCs w:val="20"/>
+          <w:lang w:val="en-GB"/>
+        </w:rPr>
+        <w:t>Mutual Exclusion</w:t>
+      </w:r>
+      <w:r>
+        <w:rPr>
+          <w:sz w:val="20"/>
+          <w:szCs w:val="20"/>
+          <w:lang w:val="en-GB"/>
+        </w:rPr>
+        <w:t>: A philosopher c</w:t>
+      </w:r>
+      <w:r>
+        <w:rPr>
+          <w:sz w:val="20"/>
+          <w:szCs w:val="20"/>
+          <w:lang w:val="en-GB"/>
+        </w:rPr>
+        <w:t>an take the forks lying on the</w:t>
+      </w:r>
+      <w:r>
+        <w:rPr>
+          <w:sz w:val="20"/>
+          <w:szCs w:val="20"/>
+          <w:lang w:val="en-GB"/>
+        </w:rPr>
+        <w:t>ir</w:t>
+      </w:r>
+      <w:r>
+        <w:rPr>
+          <w:sz w:val="20"/>
+          <w:szCs w:val="20"/>
+          <w:lang w:val="en-GB"/>
+        </w:rPr>
+        <w:t xml:space="preserve"> left and on the</w:t>
+      </w:r>
+      <w:r>
+        <w:rPr>
+          <w:sz w:val="20"/>
+          <w:szCs w:val="20"/>
+          <w:lang w:val="en-GB"/>
+        </w:rPr>
+        <w:t>ir</w:t>
+      </w:r>
+      <w:r>
+        <w:rPr>
+          <w:sz w:val="20"/>
+          <w:szCs w:val="20"/>
+          <w:lang w:val="en-GB"/>
+        </w:rPr>
+        <w:t xml:space="preserve"> right only in case they are not used by another philosopher</w:t>
+      </w:r>
+      <w:r>
+        <w:rPr>
+          <w:sz w:val="20"/>
+          <w:szCs w:val="20"/>
+          <w:lang w:val="en-GB"/>
+        </w:rPr>
+        <w:t>.</w:t>
+      </w:r>
+    </w:p>
+    <w:p>
+      <w:pPr>
+        <w:rPr>
+          <w:sz w:val="20"/>
+          <w:szCs w:val="20"/>
+          <w:lang w:val="en-GB"/>
+        </w:rPr>
+      </w:pPr>
+      <w:r>
+        <w:rPr>
+          <w:b/>
+          <w:bCs/>
+          <w:sz w:val="20"/>
+          <w:szCs w:val="20"/>
+          <w:lang w:val="en-GB"/>
+        </w:rPr>
+        <w:t>Hold and Wait</w:t>
+      </w:r>
+      <w:r>
+        <w:rPr>
+          <w:sz w:val="20"/>
+          <w:szCs w:val="20"/>
+          <w:lang w:val="en-GB"/>
+        </w:rPr>
+        <w:t xml:space="preserve">: </w:t>
+      </w:r>
+      <w:r>
+        <w:rPr>
+          <w:sz w:val="20"/>
+          <w:szCs w:val="20"/>
+          <w:lang w:val="en-GB"/>
+        </w:rPr>
+        <w:t>A p</w:t>
+      </w:r>
+      <w:r>
+        <w:rPr>
+          <w:sz w:val="20"/>
+          <w:szCs w:val="20"/>
+          <w:lang w:val="en-GB"/>
+        </w:rPr>
+        <w:t xml:space="preserve">hilosopher always takes the fork on the left first and then takes the fork on the right. </w:t>
+      </w:r>
+      <w:r>
+        <w:rPr>
+          <w:sz w:val="20"/>
+          <w:szCs w:val="20"/>
+          <w:lang w:val="en-GB"/>
+        </w:rPr>
+        <w:t xml:space="preserve">If he holds the left fork and </w:t>
+      </w:r>
+      <w:r>
+        <w:rPr>
+          <w:sz w:val="20"/>
+          <w:szCs w:val="20"/>
+          <w:lang w:val="en-GB"/>
+        </w:rPr>
+        <w:t>wants to take the right fork, which is not available at that instant, he keeps holding the left fork while waiting for the right one.</w:t>
+      </w:r>
+    </w:p>
+    <w:p>
+      <w:pPr>
+        <w:rPr>
+          <w:sz w:val="20"/>
+          <w:szCs w:val="20"/>
+          <w:lang w:val="en-GB"/>
+        </w:rPr>
+      </w:pPr>
+      <w:r>
+        <w:rPr>
+          <w:b/>
+          <w:bCs/>
+          <w:sz w:val="20"/>
+          <w:szCs w:val="20"/>
+          <w:lang w:val="en-GB"/>
+        </w:rPr>
+        <w:t xml:space="preserve">No </w:t>
+      </w:r>
+      <w:proofErr w:type="spellStart"/>
+      <w:r>
+        <w:rPr>
+          <w:b/>
+          <w:bCs/>
+          <w:sz w:val="20"/>
+          <w:szCs w:val="20"/>
+          <w:lang w:val="en-GB"/>
+        </w:rPr>
+        <w:t>Preemption</w:t>
+      </w:r>
+      <w:proofErr w:type="spellEnd"/>
+      <w:r>
+        <w:rPr>
+          <w:sz w:val="20"/>
+          <w:szCs w:val="20"/>
+          <w:lang w:val="en-GB"/>
+        </w:rPr>
+        <w:t xml:space="preserve">: </w:t>
+      </w:r>
+      <w:r>
+        <w:rPr>
+          <w:sz w:val="20"/>
+          <w:szCs w:val="20"/>
+          <w:lang w:val="en-GB"/>
+        </w:rPr>
+        <w:t>A fork c</w:t>
+      </w:r>
+      <w:r>
+        <w:rPr>
+          <w:sz w:val="20"/>
+          <w:szCs w:val="20"/>
+          <w:lang w:val="en-GB"/>
+        </w:rPr>
+        <w:t xml:space="preserve">an only be taken by a philosopher, if no one else is holding or using it. </w:t>
+      </w:r>
+      <w:r>
+        <w:rPr>
+          <w:sz w:val="20"/>
+          <w:szCs w:val="20"/>
+          <w:lang w:val="en-GB"/>
+        </w:rPr>
+        <w:t xml:space="preserve">A philosopher cannot take away a fork from another philosopher. </w:t>
+      </w:r>
+      <w:r>
+        <w:rPr>
+          <w:sz w:val="20"/>
+          <w:szCs w:val="20"/>
+          <w:lang w:val="en-GB"/>
+        </w:rPr>
+        <w:t>Neither he can force another philosopher t</w:t>
+      </w:r>
+      <w:r>
+        <w:rPr>
+          <w:sz w:val="20"/>
+          <w:szCs w:val="20"/>
+          <w:lang w:val="en-GB"/>
+        </w:rPr>
+        <w:t>o</w:t>
+      </w:r>
+      <w:r>
+        <w:rPr>
+          <w:sz w:val="20"/>
+          <w:szCs w:val="20"/>
+          <w:lang w:val="en-GB"/>
+        </w:rPr>
+        <w:t xml:space="preserve"> put a f</w:t>
+      </w:r>
+      <w:r>
+        <w:rPr>
+          <w:sz w:val="20"/>
+          <w:szCs w:val="20"/>
+          <w:lang w:val="en-GB"/>
+        </w:rPr>
+        <w:t>ork back on the table,</w:t>
+      </w:r>
+    </w:p>
+    <w:p>
+      <w:pPr>
+        <w:rPr>
+          <w:sz w:val="20"/>
+          <w:szCs w:val="20"/>
+          <w:lang w:val="en-GB"/>
+        </w:rPr>
+      </w:pPr>
+      <w:r>
+        <w:rPr>
+          <w:b/>
+          <w:bCs/>
+          <w:sz w:val="20"/>
+          <w:szCs w:val="20"/>
+          <w:lang w:val="en-GB"/>
+        </w:rPr>
+        <w:t>Circular Wait</w:t>
+      </w:r>
+      <w:r>
+        <w:rPr>
+          <w:sz w:val="20"/>
+          <w:szCs w:val="20"/>
+          <w:lang w:val="en-GB"/>
+        </w:rPr>
+        <w:t xml:space="preserve">: </w:t>
+      </w:r>
+      <w:r>
+        <w:rPr>
+          <w:sz w:val="20"/>
+          <w:szCs w:val="20"/>
+          <w:lang w:val="en-GB"/>
+        </w:rPr>
+        <w:t>The philosophers a</w:t>
+      </w:r>
+      <w:r>
+        <w:rPr>
+          <w:sz w:val="20"/>
+          <w:szCs w:val="20"/>
+          <w:lang w:val="en-GB"/>
+        </w:rPr>
+        <w:t xml:space="preserve">re sitting around a table. </w:t>
+      </w:r>
+      <w:r>
+        <w:rPr>
+          <w:sz w:val="20"/>
+          <w:szCs w:val="20"/>
+          <w:lang w:val="en-GB"/>
+        </w:rPr>
+        <w:t xml:space="preserve">A fork lying </w:t>
+      </w:r>
+      <w:r>
+        <w:rPr>
+          <w:sz w:val="20"/>
+          <w:szCs w:val="20"/>
+          <w:lang w:val="en-GB"/>
+        </w:rPr>
+        <w:t>to the left</w:t>
+      </w:r>
+      <w:r>
+        <w:rPr>
+          <w:sz w:val="20"/>
+          <w:szCs w:val="20"/>
+          <w:lang w:val="en-GB"/>
+        </w:rPr>
+        <w:t xml:space="preserve"> </w:t>
+      </w:r>
+      <w:r>
+        <w:rPr>
+          <w:sz w:val="20"/>
+          <w:szCs w:val="20"/>
+          <w:lang w:val="en-GB"/>
+        </w:rPr>
+        <w:t>of one philosopher is also lying to the right of another one. And the fork lying left to the other philosopher is also lying to yet another one. A circular waiting situation is given, when all the philosophers stop thinking at the same time and then try to take the forks lying on the</w:t>
+      </w:r>
+      <w:r>
+        <w:rPr>
+          <w:sz w:val="20"/>
+          <w:szCs w:val="20"/>
+          <w:lang w:val="en-GB"/>
+        </w:rPr>
+        <w:t>ir</w:t>
+      </w:r>
+      <w:r>
+        <w:rPr>
+          <w:sz w:val="20"/>
+          <w:szCs w:val="20"/>
+          <w:lang w:val="en-GB"/>
+        </w:rPr>
+        <w:t xml:space="preserve"> left and on</w:t>
+      </w:r>
+      <w:r>
+        <w:rPr>
+          <w:sz w:val="20"/>
+          <w:szCs w:val="20"/>
+          <w:lang w:val="en-GB"/>
+        </w:rPr>
+        <w:t xml:space="preserve"> their right, respectively.</w:t>
+      </w:r>
+    </w:p>
+    <w:p>
+      <w:pPr>
+        <w:rPr>
+          <w:iCs/>
+          <w:sz w:val="20"/>
+          <w:szCs w:val="20"/>
+          <w:lang w:val="de-AT"/>
+        </w:rPr>
+      </w:pPr>
+    </w:p>
+    <w:p>
+      <w:pPr>
+        <w:pStyle w:val="berschrift3"/>
+        <w:rPr>
+          <w:sz w:val="22"/>
+          <w:szCs w:val="22"/>
+          <w:lang w:val="en-US"/>
+        </w:rPr>
+      </w:pPr>
       <w:r>
         <w:rPr>
           <w:color w:val="00659C"/>
@@ -266,7 +539,7 @@
           <w:szCs w:val="22"/>
           <w:lang w:val="en-GB"/>
         </w:rPr>
-        <w:t>the</w:t>
+        <w:t xml:space="preserve">Does </w:t>
       </w:r>
       <w:r>
         <w:rPr>
@@ -275,7 +548,7 @@
           <w:szCs w:val="22"/>
           <w:lang w:val="en-GB"/>
         </w:rPr>
-        <w:t xml:space="preserve"> strategy</w:t>
+        <w:t>the</w:t>
       </w:r>
       <w:r>
         <w:rPr>
@@ -284,9 +557,8 @@
           <w:szCs w:val="22"/>
           <w:lang w:val="en-GB"/>
         </w:rPr>
-        <w:t xml:space="preserve"> </w:t>
-      </w:r>
-      <w:proofErr w:type="gramStart"/>
+        <w:t xml:space="preserve"> strategy</w:t>
+      </w:r>
       <w:r>
         <w:rPr>
           <w:color w:val="00659C"/>
@@ -294,9 +566,8 @@
           <w:szCs w:val="22"/>
           <w:lang w:val="en-GB"/>
         </w:rPr>
-        <w:t>described</w:t>
-      </w:r>
-      <w:proofErr w:type="gramEnd"/>
+        <w:t xml:space="preserve"> </w:t>
+      </w:r>
       <w:r>
         <w:rPr>
           <w:color w:val="00659C"/>
@@ -304,7 +575,7 @@
           <w:szCs w:val="22"/>
           <w:lang w:val="en-GB"/>
         </w:rPr>
-        <w:t xml:space="preserve"> </w:t>
+        <w:t>described</w:t>
       </w:r>
       <w:r>
         <w:rPr>
@@ -313,7 +584,7 @@
           <w:szCs w:val="22"/>
           <w:lang w:val="en-GB"/>
         </w:rPr>
-        <w:t xml:space="preserve">in </w:t>
+        <w:t xml:space="preserve"> </w:t>
       </w:r>
       <w:r>
         <w:rPr>
@@ -322,7 +593,7 @@
           <w:szCs w:val="22"/>
           <w:lang w:val="en-GB"/>
         </w:rPr>
-        <w:t>subtask</w:t>
+        <w:t xml:space="preserve">in </w:t>
       </w:r>
       <w:r>
         <w:rPr>
@@ -331,7 +602,7 @@
           <w:szCs w:val="22"/>
           <w:lang w:val="en-GB"/>
         </w:rPr>
-        <w:t xml:space="preserve"> 2</w:t>
+        <w:t>subtask</w:t>
       </w:r>
       <w:r>
         <w:rPr>
@@ -340,179 +611,8 @@
           <w:szCs w:val="22"/>
           <w:lang w:val="en-GB"/>
         </w:rPr>
-        <w:t xml:space="preserve"> resolve the deadlock and why [1 point]?</w:t>
-      </w:r>
-      <w:r>
-        <w:rPr>
-          <w:sz w:val="22"/>
-          <w:szCs w:val="22"/>
-          <w:lang w:val="en-US"/>
-        </w:rPr>
-        <w:t xml:space="preserve"> </w:t>
-      </w:r>
-    </w:p>
-    <w:p>
-      <w:pPr>
-        <w:rPr>
-          <w:sz w:val="20"/>
-          <w:szCs w:val="20"/>
-          <w:lang w:val="en-US"/>
-        </w:rPr>
-      </w:pPr>
-      <w:r>
-        <w:rPr>
-          <w:sz w:val="20"/>
-          <w:szCs w:val="20"/>
-          <w:lang w:val="en-US"/>
-        </w:rPr>
-        <w:t xml:space="preserve">Yes, the strategy described there prevents </w:t>
-      </w:r>
-      <w:r>
-        <w:rPr>
-          <w:sz w:val="20"/>
-          <w:szCs w:val="20"/>
-          <w:lang w:val="en-US"/>
-        </w:rPr>
-        <w:t xml:space="preserve">that a circular wait can occur </w:t>
-      </w:r>
-      <w:r>
-        <w:rPr>
-          <w:sz w:val="20"/>
-          <w:szCs w:val="20"/>
-          <w:lang w:val="en-US"/>
-        </w:rPr>
-        <w:t xml:space="preserve">because </w:t>
-      </w:r>
-      <w:r>
-        <w:rPr>
-          <w:sz w:val="20"/>
-          <w:szCs w:val="20"/>
-          <w:lang w:val="en-US"/>
-        </w:rPr>
-        <w:t>it is not possible anymore that every fork is taken at the same time. If all stop thinking at the same time, e</w:t>
-      </w:r>
-      <w:r>
-        <w:rPr>
-          <w:sz w:val="20"/>
-          <w:szCs w:val="20"/>
-          <w:lang w:val="en-US"/>
-        </w:rPr>
-        <w:t xml:space="preserve">very philosopher with an odd index </w:t>
-      </w:r>
-      <w:r>
-        <w:rPr>
-          <w:sz w:val="20"/>
-          <w:szCs w:val="20"/>
-          <w:lang w:val="en-US"/>
-        </w:rPr>
-        <w:t xml:space="preserve">and any philosopher with an even index target the same first fork. Someone will get it first and the other philosopher has to wait until it is </w:t>
-      </w:r>
-      <w:r>
-        <w:rPr>
-          <w:sz w:val="20"/>
-          <w:szCs w:val="20"/>
-          <w:lang w:val="en-US"/>
-        </w:rPr>
-        <w:t>available</w:t>
-      </w:r>
-      <w:r>
-        <w:rPr>
-          <w:sz w:val="20"/>
-          <w:szCs w:val="20"/>
-          <w:lang w:val="en-US"/>
-        </w:rPr>
-        <w:t xml:space="preserve"> again.</w:t>
-      </w:r>
-      <w:r>
-        <w:rPr>
-          <w:sz w:val="20"/>
-          <w:szCs w:val="20"/>
-          <w:lang w:val="en-US"/>
-        </w:rPr>
-        <w:t xml:space="preserve"> </w:t>
-      </w:r>
-      <w:r>
-        <w:rPr>
-          <w:sz w:val="20"/>
-          <w:szCs w:val="20"/>
-          <w:lang w:val="en-US"/>
-        </w:rPr>
-        <w:t xml:space="preserve">This way it is not possible anymore that all </w:t>
-      </w:r>
-      <w:r>
-        <w:rPr>
-          <w:sz w:val="20"/>
-          <w:szCs w:val="20"/>
-          <w:lang w:val="en-US"/>
-        </w:rPr>
-        <w:t xml:space="preserve">first </w:t>
-      </w:r>
-      <w:r>
-        <w:rPr>
-          <w:sz w:val="20"/>
-          <w:szCs w:val="20"/>
-          <w:lang w:val="en-US"/>
-        </w:rPr>
-        <w:t>forks are taken at the same time</w:t>
-      </w:r>
-      <w:r>
-        <w:rPr>
-          <w:sz w:val="20"/>
-          <w:szCs w:val="20"/>
-          <w:lang w:val="en-US"/>
-        </w:rPr>
-        <w:t xml:space="preserve"> and therefore </w:t>
-      </w:r>
-      <w:r>
-        <w:rPr>
-          <w:sz w:val="20"/>
-          <w:szCs w:val="20"/>
-          <w:lang w:val="en-US"/>
-        </w:rPr>
-        <w:t>is not possible</w:t>
-      </w:r>
-      <w:r>
-        <w:rPr>
-          <w:sz w:val="20"/>
-          <w:szCs w:val="20"/>
-          <w:lang w:val="en-US"/>
-        </w:rPr>
-        <w:t xml:space="preserve"> that all philosopher wait for a</w:t>
-      </w:r>
-      <w:r>
-        <w:rPr>
-          <w:sz w:val="20"/>
-          <w:szCs w:val="20"/>
-          <w:lang w:val="en-US"/>
-        </w:rPr>
-        <w:t xml:space="preserve"> resource blocked by some else</w:t>
-      </w:r>
-      <w:r>
-        <w:rPr>
-          <w:sz w:val="20"/>
-          <w:szCs w:val="20"/>
-          <w:lang w:val="en-US"/>
-        </w:rPr>
-        <w:t>.</w:t>
-      </w:r>
-    </w:p>
-    <w:p>
-      <w:pPr>
-        <w:pStyle w:val="berschrift3"/>
-        <w:rPr>
-          <w:lang w:val="en-US"/>
-        </w:rPr>
-      </w:pPr>
-    </w:p>
-    <w:p>
-      <w:pPr>
-        <w:pStyle w:val="berschrift3"/>
-        <w:rPr>
-          <w:sz w:val="22"/>
-          <w:szCs w:val="22"/>
-          <w:lang w:val="en-US"/>
-        </w:rPr>
-      </w:pPr>
+        <w:t xml:space="preserve"> 2</w:t>
+      </w:r>
       <w:r>
         <w:rPr>
           <w:color w:val="00659C"/>
@@ -520,26 +620,286 @@
           <w:szCs w:val="22"/>
           <w:lang w:val="en-GB"/>
         </w:rPr>
-        <w:t>Measure the time spent in waiting for fork and compare it to the total runtime [3 points].</w:t>
-      </w:r>
-      <w:r>
+        <w:t xml:space="preserve"> resolve the deadlock and why?</w:t>
+      </w:r>
+    </w:p>
+    <w:p>
+      <w:pPr>
+        <w:rPr>
+          <w:sz w:val="20"/>
+          <w:szCs w:val="20"/>
+          <w:lang w:val="en-US"/>
+        </w:rPr>
+      </w:pPr>
+      <w:r>
+        <w:rPr>
+          <w:sz w:val="20"/>
+          <w:szCs w:val="20"/>
+          <w:lang w:val="en-US"/>
+        </w:rPr>
+        <w:t xml:space="preserve">Yes, the strategy described there prevents </w:t>
+      </w:r>
+      <w:r>
+        <w:rPr>
+          <w:sz w:val="20"/>
+          <w:szCs w:val="20"/>
+          <w:lang w:val="en-US"/>
+        </w:rPr>
+        <w:t xml:space="preserve">that a circular wait can occur </w:t>
+      </w:r>
+      <w:r>
+        <w:rPr>
+          <w:sz w:val="20"/>
+          <w:szCs w:val="20"/>
+          <w:lang w:val="en-US"/>
+        </w:rPr>
+        <w:t xml:space="preserve">because </w:t>
+      </w:r>
+      <w:r>
+        <w:rPr>
+          <w:sz w:val="20"/>
+          <w:szCs w:val="20"/>
+          <w:lang w:val="en-US"/>
+        </w:rPr>
+        <w:t>it is not possible anymore that every fork is taken at the same time. If all stop thinking at the same time, e</w:t>
+      </w:r>
+      <w:r>
+        <w:rPr>
+          <w:sz w:val="20"/>
+          <w:szCs w:val="20"/>
+          <w:lang w:val="en-US"/>
+        </w:rPr>
+        <w:t xml:space="preserve">very philosopher with an odd index </w:t>
+      </w:r>
+      <w:r>
+        <w:rPr>
+          <w:sz w:val="20"/>
+          <w:szCs w:val="20"/>
+          <w:lang w:val="en-US"/>
+        </w:rPr>
+        <w:t>and any philosopher with an even index target the same first fork. Someone will g</w:t>
+      </w:r>
+      <w:bookmarkStart w:id="0" w:name="_GoBack"/>
+      <w:bookmarkEnd w:id="0"/>
+      <w:r>
+        <w:rPr>
+          <w:sz w:val="20"/>
+          <w:szCs w:val="20"/>
+          <w:lang w:val="en-US"/>
+        </w:rPr>
+        <w:t xml:space="preserve">et it first and the other philosopher has to wait until it is </w:t>
+      </w:r>
+      <w:r>
+        <w:rPr>
+          <w:sz w:val="20"/>
+          <w:szCs w:val="20"/>
+          <w:lang w:val="en-US"/>
+        </w:rPr>
+        <w:t>available</w:t>
+      </w:r>
+      <w:r>
+        <w:rPr>
+          <w:sz w:val="20"/>
+          <w:szCs w:val="20"/>
+          <w:lang w:val="en-US"/>
+        </w:rPr>
+        <w:t xml:space="preserve"> again.</w:t>
+      </w:r>
+      <w:r>
+        <w:rPr>
+          <w:sz w:val="20"/>
+          <w:szCs w:val="20"/>
+          <w:lang w:val="en-US"/>
+        </w:rPr>
+        <w:t xml:space="preserve"> </w:t>
+      </w:r>
+      <w:r>
+        <w:rPr>
+          <w:sz w:val="20"/>
+          <w:szCs w:val="20"/>
+          <w:lang w:val="en-US"/>
+        </w:rPr>
+        <w:t xml:space="preserve">This way it is not possible anymore that all </w:t>
+      </w:r>
+      <w:r>
+        <w:rPr>
+          <w:sz w:val="20"/>
+          <w:szCs w:val="20"/>
+          <w:lang w:val="en-US"/>
+        </w:rPr>
+        <w:t xml:space="preserve">first </w:t>
+      </w:r>
+      <w:r>
+        <w:rPr>
+          <w:sz w:val="20"/>
+          <w:szCs w:val="20"/>
+          <w:lang w:val="en-US"/>
+        </w:rPr>
+        <w:t>forks are taken at the same time</w:t>
+      </w:r>
+      <w:r>
+        <w:rPr>
+          <w:sz w:val="20"/>
+          <w:szCs w:val="20"/>
+          <w:lang w:val="en-US"/>
+        </w:rPr>
+        <w:t xml:space="preserve"> and therefore </w:t>
+      </w:r>
+      <w:r>
+        <w:rPr>
+          <w:sz w:val="20"/>
+          <w:szCs w:val="20"/>
+          <w:lang w:val="en-US"/>
+        </w:rPr>
+        <w:t>is not possible</w:t>
+      </w:r>
+      <w:r>
+        <w:rPr>
+          <w:sz w:val="20"/>
+          <w:szCs w:val="20"/>
+          <w:lang w:val="en-US"/>
+        </w:rPr>
+        <w:t xml:space="preserve"> that all philosopher wait for a</w:t>
+      </w:r>
+      <w:r>
+        <w:rPr>
+          <w:sz w:val="20"/>
+          <w:szCs w:val="20"/>
+          <w:lang w:val="en-US"/>
+        </w:rPr>
+        <w:t xml:space="preserve"> resource blocked by some else</w:t>
+      </w:r>
+      <w:r>
+        <w:rPr>
+          <w:sz w:val="20"/>
+          <w:szCs w:val="20"/>
+          <w:lang w:val="en-US"/>
+        </w:rPr>
+        <w:t>.</w:t>
+      </w:r>
+    </w:p>
+    <w:p>
+      <w:pPr>
+        <w:rPr>
+          <w:sz w:val="20"/>
+          <w:szCs w:val="20"/>
+          <w:lang w:val="en-US"/>
+        </w:rPr>
+      </w:pPr>
+    </w:p>
+    <w:p>
+      <w:pPr>
+        <w:pStyle w:val="berschrift3"/>
         <w:rPr>
           <w:sz w:val="22"/>
           <w:szCs w:val="22"/>
           <w:lang w:val="en-US"/>
         </w:rPr>
-        <w:t xml:space="preserve"> </w:t>
+      </w:pPr>
+      <w:r>
+        <w:rPr>
+          <w:color w:val="00659C"/>
+          <w:sz w:val="22"/>
+          <w:szCs w:val="22"/>
+          <w:lang w:val="en-GB"/>
+        </w:rPr>
+        <w:t>Measure the time spent in waiting for fork and compare it to the total runtime.</w:t>
       </w:r>
     </w:p>
     <w:p>
       <w:pPr>
         <w:rPr>
-          <w:iCs/>
-          <w:sz w:val="20"/>
-          <w:szCs w:val="20"/>
-          <w:lang w:val="en-US"/>
-        </w:rPr>
-      </w:pPr>
+          <w:sz w:val="20"/>
+          <w:szCs w:val="20"/>
+          <w:lang w:val="en-US"/>
+        </w:rPr>
+      </w:pPr>
+      <w:r>
+        <w:rPr>
+          <w:sz w:val="20"/>
+          <w:szCs w:val="20"/>
+          <w:lang w:val="en-US"/>
+        </w:rPr>
+        <w:t>The program has been run four times</w:t>
+      </w:r>
+      <w:r>
+        <w:rPr>
+          <w:sz w:val="20"/>
+          <w:szCs w:val="20"/>
+          <w:lang w:val="en-US"/>
+        </w:rPr>
+        <w:t>, each on</w:t>
+      </w:r>
+      <w:r>
+        <w:rPr>
+          <w:sz w:val="20"/>
+          <w:szCs w:val="20"/>
+          <w:lang w:val="en-US"/>
+        </w:rPr>
+        <w:t xml:space="preserve"> for approximately 10 second</w:t>
+      </w:r>
+      <w:r>
+        <w:rPr>
+          <w:sz w:val="20"/>
+          <w:szCs w:val="20"/>
+          <w:lang w:val="en-US"/>
+        </w:rPr>
+        <w:t>s</w:t>
+      </w:r>
+      <w:r>
+        <w:rPr>
+          <w:sz w:val="20"/>
+          <w:szCs w:val="20"/>
+          <w:lang w:val="en-US"/>
+        </w:rPr>
+        <w:t>:</w:t>
+      </w:r>
+    </w:p>
+    <w:p>
+      <w:pPr>
+        <w:pStyle w:val="Listenabsatz"/>
+        <w:numPr>
+          <w:ilvl w:val="0"/>
+          <w:numId w:val="5"/>
+        </w:numPr>
+        <w:ind w:left="284" w:hanging="207"/>
+        <w:rPr>
+          <w:sz w:val="20"/>
+          <w:szCs w:val="20"/>
+          <w:lang w:val="en-US"/>
+        </w:rPr>
+      </w:pPr>
+      <w:r>
+        <w:rPr>
+          <w:sz w:val="20"/>
+          <w:szCs w:val="20"/>
+          <w:lang w:val="en-US"/>
+        </w:rPr>
+        <w:t>number of philosophers: 4</w:t>
+      </w:r>
+    </w:p>
+    <w:p>
+      <w:pPr>
+        <w:pStyle w:val="Listenabsatz"/>
+        <w:numPr>
+          <w:ilvl w:val="0"/>
+          <w:numId w:val="5"/>
+        </w:numPr>
+        <w:ind w:left="284" w:hanging="207"/>
+        <w:rPr>
+          <w:sz w:val="20"/>
+          <w:szCs w:val="20"/>
+          <w:lang w:val="en-US"/>
+        </w:rPr>
+      </w:pPr>
+      <w:r>
+        <w:rPr>
+          <w:sz w:val="20"/>
+          <w:szCs w:val="20"/>
+          <w:lang w:val="en-US"/>
+        </w:rPr>
+        <w:t xml:space="preserve">maximum ‘thinking time’: 400 </w:t>
+      </w:r>
       <w:proofErr w:type="spellStart"/>
       <w:r>
         <w:rPr>
@@ -547,14 +907,762 @@
           <w:szCs w:val="20"/>
           <w:lang w:val="en-US"/>
         </w:rPr>
-        <w:t>Testantwort</w:t>
+        <w:t>ms</w:t>
       </w:r>
       <w:proofErr w:type="spellEnd"/>
     </w:p>
     <w:p>
       <w:pPr>
-        <w:pStyle w:val="berschrift3"/>
-        <w:rPr>
+        <w:pStyle w:val="Listenabsatz"/>
+        <w:numPr>
+          <w:ilvl w:val="0"/>
+          <w:numId w:val="5"/>
+        </w:numPr>
+        <w:ind w:left="284" w:hanging="207"/>
+        <w:rPr>
+          <w:sz w:val="20"/>
+          <w:szCs w:val="20"/>
+          <w:lang w:val="en-US"/>
+        </w:rPr>
+      </w:pPr>
+      <w:r>
+        <w:rPr>
+          <w:sz w:val="20"/>
+          <w:szCs w:val="20"/>
+          <w:lang w:val="en-US"/>
+        </w:rPr>
+        <w:t xml:space="preserve">maximum ‘eating time’: 400 </w:t>
+      </w:r>
+      <w:proofErr w:type="spellStart"/>
+      <w:r>
+        <w:rPr>
+          <w:sz w:val="20"/>
+          <w:szCs w:val="20"/>
+          <w:lang w:val="en-US"/>
+        </w:rPr>
+        <w:t>ms</w:t>
+      </w:r>
+      <w:proofErr w:type="spellEnd"/>
+    </w:p>
+    <w:p>
+      <w:pPr>
+        <w:rPr>
+          <w:iCs/>
+          <w:sz w:val="20"/>
+          <w:szCs w:val="20"/>
+          <w:lang w:val="en-US"/>
+        </w:rPr>
+      </w:pPr>
+      <w:r>
+        <w:rPr>
+          <w:iCs/>
+          <w:sz w:val="20"/>
+          <w:szCs w:val="20"/>
+          <w:lang w:val="en-US"/>
+        </w:rPr>
+        <w:t xml:space="preserve">The average percentage of the waiting time compared to the total runtime of </w:t>
+      </w:r>
+      <w:r>
+        <w:rPr>
+          <w:iCs/>
+          <w:sz w:val="20"/>
+          <w:szCs w:val="20"/>
+          <w:lang w:val="en-US"/>
+        </w:rPr>
+        <w:t>a</w:t>
+      </w:r>
+      <w:r>
+        <w:rPr>
+          <w:iCs/>
+          <w:sz w:val="20"/>
+          <w:szCs w:val="20"/>
+          <w:lang w:val="en-US"/>
+        </w:rPr>
+        <w:t xml:space="preserve"> thread was </w:t>
+      </w:r>
+      <w:r>
+        <w:rPr>
+          <w:b/>
+          <w:bCs/>
+          <w:iCs/>
+          <w:sz w:val="20"/>
+          <w:szCs w:val="20"/>
+          <w:lang w:val="en-US"/>
+        </w:rPr>
+        <w:t>27%</w:t>
+      </w:r>
+      <w:r>
+        <w:rPr>
+          <w:iCs/>
+          <w:sz w:val="20"/>
+          <w:szCs w:val="20"/>
+          <w:lang w:val="en-US"/>
+        </w:rPr>
+        <w:t>.</w:t>
+      </w:r>
+    </w:p>
+    <w:p>
+      <w:pPr>
+        <w:rPr>
+          <w:iCs/>
+          <w:sz w:val="20"/>
+          <w:szCs w:val="20"/>
+          <w:lang w:val="en-US"/>
+        </w:rPr>
+      </w:pPr>
+      <w:r>
+        <w:rPr>
+          <w:iCs/>
+          <w:sz w:val="20"/>
+          <w:szCs w:val="20"/>
+          <w:lang w:val="en-US"/>
+        </w:rPr>
+        <w:t>The following table shows the percentages of the waiting time for each of the threads in each run.</w:t>
+      </w:r>
+    </w:p>
+    <w:p>
+      <w:pPr>
+        <w:rPr>
+          <w:iCs/>
+          <w:sz w:val="20"/>
+          <w:szCs w:val="20"/>
+          <w:lang w:val="en-US"/>
+        </w:rPr>
+      </w:pPr>
+    </w:p>
+    <w:p>
+      <w:pPr>
+        <w:spacing w:line="240" w:lineRule="auto"/>
+        <w:rPr>
+          <w:iCs/>
+          <w:sz w:val="20"/>
+          <w:szCs w:val="20"/>
+          <w:lang w:val="en-US"/>
+        </w:rPr>
+      </w:pPr>
+      <w:r>
+        <w:rPr>
+          <w:iCs/>
+          <w:sz w:val="20"/>
+          <w:szCs w:val="20"/>
+          <w:lang w:val="en-US"/>
+        </w:rPr>
+        <w:br w:type="page"/>
+      </w:r>
+    </w:p>
+    <w:tbl>
+      <w:tblPr>
+        <w:tblStyle w:val="Tabellenraster"/>
+        <w:tblW w:w="0" w:type="auto"/>
+        <w:tblLook w:val="04A0" w:firstRow="1" w:lastRow="0" w:firstColumn="1" w:lastColumn="0" w:noHBand="0" w:noVBand="1"/>
+      </w:tblPr>
+      <w:tblGrid>
+        <w:gridCol w:w="2405"/>
+        <w:gridCol w:w="1832"/>
+        <w:gridCol w:w="1833"/>
+        <w:gridCol w:w="1833"/>
+        <w:gridCol w:w="1833"/>
+      </w:tblGrid>
+      <w:tr>
+        <w:tc>
+          <w:tcPr>
+            <w:tcW w:w="2405" w:type="dxa"/>
+          </w:tcPr>
+          <w:p>
+            <w:pPr>
+              <w:rPr>
+                <w:b/>
+                <w:bCs/>
+                <w:iCs/>
+                <w:sz w:val="20"/>
+                <w:szCs w:val="20"/>
+                <w:lang w:val="en-US"/>
+              </w:rPr>
+            </w:pPr>
+            <w:r>
+              <w:rPr>
+                <w:b/>
+                <w:bCs/>
+                <w:iCs/>
+                <w:sz w:val="20"/>
+                <w:szCs w:val="20"/>
+                <w:lang w:val="en-US"/>
+              </w:rPr>
+              <w:lastRenderedPageBreak/>
+              <w:t>Philosopher (Thread)</w:t>
+            </w:r>
+          </w:p>
+        </w:tc>
+        <w:tc>
+          <w:tcPr>
+            <w:tcW w:w="1832" w:type="dxa"/>
+          </w:tcPr>
+          <w:p>
+            <w:pPr>
+              <w:rPr>
+                <w:b/>
+                <w:bCs/>
+                <w:iCs/>
+                <w:sz w:val="20"/>
+                <w:szCs w:val="20"/>
+                <w:lang w:val="en-US"/>
+              </w:rPr>
+            </w:pPr>
+            <w:r>
+              <w:rPr>
+                <w:b/>
+                <w:bCs/>
+                <w:iCs/>
+                <w:sz w:val="20"/>
+                <w:szCs w:val="20"/>
+                <w:lang w:val="en-US"/>
+              </w:rPr>
+              <w:t>Run1</w:t>
+            </w:r>
+          </w:p>
+        </w:tc>
+        <w:tc>
+          <w:tcPr>
+            <w:tcW w:w="1833" w:type="dxa"/>
+          </w:tcPr>
+          <w:p>
+            <w:pPr>
+              <w:rPr>
+                <w:b/>
+                <w:bCs/>
+                <w:iCs/>
+                <w:sz w:val="20"/>
+                <w:szCs w:val="20"/>
+                <w:lang w:val="en-US"/>
+              </w:rPr>
+            </w:pPr>
+            <w:r>
+              <w:rPr>
+                <w:b/>
+                <w:bCs/>
+                <w:iCs/>
+                <w:sz w:val="20"/>
+                <w:szCs w:val="20"/>
+                <w:lang w:val="en-US"/>
+              </w:rPr>
+              <w:t>Run2</w:t>
+            </w:r>
+          </w:p>
+        </w:tc>
+        <w:tc>
+          <w:tcPr>
+            <w:tcW w:w="1833" w:type="dxa"/>
+          </w:tcPr>
+          <w:p>
+            <w:pPr>
+              <w:rPr>
+                <w:b/>
+                <w:bCs/>
+                <w:iCs/>
+                <w:sz w:val="20"/>
+                <w:szCs w:val="20"/>
+                <w:lang w:val="en-US"/>
+              </w:rPr>
+            </w:pPr>
+            <w:r>
+              <w:rPr>
+                <w:b/>
+                <w:bCs/>
+                <w:iCs/>
+                <w:sz w:val="20"/>
+                <w:szCs w:val="20"/>
+                <w:lang w:val="en-US"/>
+              </w:rPr>
+              <w:t>Run3</w:t>
+            </w:r>
+          </w:p>
+        </w:tc>
+        <w:tc>
+          <w:tcPr>
+            <w:tcW w:w="1833" w:type="dxa"/>
+          </w:tcPr>
+          <w:p>
+            <w:pPr>
+              <w:rPr>
+                <w:b/>
+                <w:bCs/>
+                <w:iCs/>
+                <w:sz w:val="20"/>
+                <w:szCs w:val="20"/>
+                <w:lang w:val="en-US"/>
+              </w:rPr>
+            </w:pPr>
+            <w:r>
+              <w:rPr>
+                <w:b/>
+                <w:bCs/>
+                <w:iCs/>
+                <w:sz w:val="20"/>
+                <w:szCs w:val="20"/>
+                <w:lang w:val="en-US"/>
+              </w:rPr>
+              <w:t>Run4</w:t>
+            </w:r>
+          </w:p>
+        </w:tc>
+      </w:tr>
+      <w:tr>
+        <w:tc>
+          <w:tcPr>
+            <w:tcW w:w="2405" w:type="dxa"/>
+          </w:tcPr>
+          <w:p>
+            <w:pPr>
+              <w:rPr>
+                <w:iCs/>
+                <w:sz w:val="20"/>
+                <w:szCs w:val="20"/>
+                <w:lang w:val="en-US"/>
+              </w:rPr>
+            </w:pPr>
+            <w:r>
+              <w:rPr>
+                <w:iCs/>
+                <w:sz w:val="20"/>
+                <w:szCs w:val="20"/>
+                <w:lang w:val="en-US"/>
+              </w:rPr>
+              <w:t>0</w:t>
+            </w:r>
+          </w:p>
+        </w:tc>
+        <w:tc>
+          <w:tcPr>
+            <w:tcW w:w="1832" w:type="dxa"/>
+          </w:tcPr>
+          <w:p>
+            <w:pPr>
+              <w:rPr>
+                <w:iCs/>
+                <w:sz w:val="20"/>
+                <w:szCs w:val="20"/>
+                <w:lang w:val="en-US"/>
+              </w:rPr>
+            </w:pPr>
+            <w:r>
+              <w:t>22</w:t>
+            </w:r>
+            <w:r>
+              <w:t>%</w:t>
+            </w:r>
+          </w:p>
+        </w:tc>
+        <w:tc>
+          <w:tcPr>
+            <w:tcW w:w="1833" w:type="dxa"/>
+          </w:tcPr>
+          <w:p>
+            <w:pPr>
+              <w:rPr>
+                <w:iCs/>
+                <w:sz w:val="20"/>
+                <w:szCs w:val="20"/>
+                <w:lang w:val="en-US"/>
+              </w:rPr>
+            </w:pPr>
+            <w:r>
+              <w:t>27</w:t>
+            </w:r>
+            <w:r>
+              <w:t>%</w:t>
+            </w:r>
+          </w:p>
+        </w:tc>
+        <w:tc>
+          <w:tcPr>
+            <w:tcW w:w="1833" w:type="dxa"/>
+          </w:tcPr>
+          <w:p>
+            <w:pPr>
+              <w:rPr>
+                <w:iCs/>
+                <w:sz w:val="20"/>
+                <w:szCs w:val="20"/>
+                <w:lang w:val="en-US"/>
+              </w:rPr>
+            </w:pPr>
+            <w:r>
+              <w:t>31</w:t>
+            </w:r>
+            <w:r>
+              <w:t>%</w:t>
+            </w:r>
+          </w:p>
+        </w:tc>
+        <w:tc>
+          <w:tcPr>
+            <w:tcW w:w="1833" w:type="dxa"/>
+          </w:tcPr>
+          <w:p>
+            <w:pPr>
+              <w:rPr>
+                <w:iCs/>
+                <w:sz w:val="20"/>
+                <w:szCs w:val="20"/>
+                <w:lang w:val="en-US"/>
+              </w:rPr>
+            </w:pPr>
+            <w:r>
+              <w:t>32</w:t>
+            </w:r>
+            <w:r>
+              <w:t>%</w:t>
+            </w:r>
+          </w:p>
+        </w:tc>
+      </w:tr>
+      <w:tr>
+        <w:tc>
+          <w:tcPr>
+            <w:tcW w:w="2405" w:type="dxa"/>
+          </w:tcPr>
+          <w:p>
+            <w:pPr>
+              <w:rPr>
+                <w:iCs/>
+                <w:sz w:val="20"/>
+                <w:szCs w:val="20"/>
+                <w:lang w:val="en-US"/>
+              </w:rPr>
+            </w:pPr>
+            <w:r>
+              <w:rPr>
+                <w:iCs/>
+                <w:sz w:val="20"/>
+                <w:szCs w:val="20"/>
+                <w:lang w:val="en-US"/>
+              </w:rPr>
+              <w:t>1</w:t>
+            </w:r>
+          </w:p>
+        </w:tc>
+        <w:tc>
+          <w:tcPr>
+            <w:tcW w:w="1832" w:type="dxa"/>
+          </w:tcPr>
+          <w:p>
+            <w:pPr>
+              <w:rPr>
+                <w:iCs/>
+                <w:sz w:val="20"/>
+                <w:szCs w:val="20"/>
+                <w:lang w:val="en-US"/>
+              </w:rPr>
+            </w:pPr>
+            <w:r>
+              <w:t>30</w:t>
+            </w:r>
+            <w:r>
+              <w:t>%</w:t>
+            </w:r>
+          </w:p>
+        </w:tc>
+        <w:tc>
+          <w:tcPr>
+            <w:tcW w:w="1833" w:type="dxa"/>
+          </w:tcPr>
+          <w:p>
+            <w:pPr>
+              <w:rPr>
+                <w:iCs/>
+                <w:sz w:val="20"/>
+                <w:szCs w:val="20"/>
+                <w:lang w:val="en-US"/>
+              </w:rPr>
+            </w:pPr>
+            <w:r>
+              <w:t>28</w:t>
+            </w:r>
+            <w:r>
+              <w:t>%</w:t>
+            </w:r>
+          </w:p>
+        </w:tc>
+        <w:tc>
+          <w:tcPr>
+            <w:tcW w:w="1833" w:type="dxa"/>
+          </w:tcPr>
+          <w:p>
+            <w:pPr>
+              <w:rPr>
+                <w:iCs/>
+                <w:sz w:val="20"/>
+                <w:szCs w:val="20"/>
+                <w:lang w:val="en-US"/>
+              </w:rPr>
+            </w:pPr>
+            <w:r>
+              <w:t>30</w:t>
+            </w:r>
+            <w:r>
+              <w:t>%</w:t>
+            </w:r>
+          </w:p>
+        </w:tc>
+        <w:tc>
+          <w:tcPr>
+            <w:tcW w:w="1833" w:type="dxa"/>
+          </w:tcPr>
+          <w:p>
+            <w:pPr>
+              <w:rPr>
+                <w:iCs/>
+                <w:sz w:val="20"/>
+                <w:szCs w:val="20"/>
+                <w:lang w:val="en-US"/>
+              </w:rPr>
+            </w:pPr>
+            <w:r>
+              <w:t>22</w:t>
+            </w:r>
+            <w:r>
+              <w:t>%</w:t>
+            </w:r>
+          </w:p>
+        </w:tc>
+      </w:tr>
+      <w:tr>
+        <w:tc>
+          <w:tcPr>
+            <w:tcW w:w="2405" w:type="dxa"/>
+          </w:tcPr>
+          <w:p>
+            <w:pPr>
+              <w:rPr>
+                <w:iCs/>
+                <w:sz w:val="20"/>
+                <w:szCs w:val="20"/>
+                <w:lang w:val="en-US"/>
+              </w:rPr>
+            </w:pPr>
+            <w:r>
+              <w:rPr>
+                <w:iCs/>
+                <w:sz w:val="20"/>
+                <w:szCs w:val="20"/>
+                <w:lang w:val="en-US"/>
+              </w:rPr>
+              <w:t>2</w:t>
+            </w:r>
+          </w:p>
+        </w:tc>
+        <w:tc>
+          <w:tcPr>
+            <w:tcW w:w="1832" w:type="dxa"/>
+          </w:tcPr>
+          <w:p>
+            <w:pPr>
+              <w:rPr>
+                <w:iCs/>
+                <w:sz w:val="20"/>
+                <w:szCs w:val="20"/>
+                <w:lang w:val="en-US"/>
+              </w:rPr>
+            </w:pPr>
+            <w:r>
+              <w:t>31</w:t>
+            </w:r>
+            <w:r>
+              <w:t>%</w:t>
+            </w:r>
+          </w:p>
+        </w:tc>
+        <w:tc>
+          <w:tcPr>
+            <w:tcW w:w="1833" w:type="dxa"/>
+          </w:tcPr>
+          <w:p>
+            <w:pPr>
+              <w:rPr>
+                <w:iCs/>
+                <w:sz w:val="20"/>
+                <w:szCs w:val="20"/>
+                <w:lang w:val="en-US"/>
+              </w:rPr>
+            </w:pPr>
+            <w:r>
+              <w:t>23</w:t>
+            </w:r>
+            <w:r>
+              <w:t>%</w:t>
+            </w:r>
+          </w:p>
+        </w:tc>
+        <w:tc>
+          <w:tcPr>
+            <w:tcW w:w="1833" w:type="dxa"/>
+          </w:tcPr>
+          <w:p>
+            <w:pPr>
+              <w:rPr>
+                <w:iCs/>
+                <w:sz w:val="20"/>
+                <w:szCs w:val="20"/>
+                <w:lang w:val="en-US"/>
+              </w:rPr>
+            </w:pPr>
+            <w:r>
+              <w:t>26</w:t>
+            </w:r>
+            <w:r>
+              <w:t>%</w:t>
+            </w:r>
+          </w:p>
+        </w:tc>
+        <w:tc>
+          <w:tcPr>
+            <w:tcW w:w="1833" w:type="dxa"/>
+          </w:tcPr>
+          <w:p>
+            <w:pPr>
+              <w:rPr>
+                <w:iCs/>
+                <w:sz w:val="20"/>
+                <w:szCs w:val="20"/>
+                <w:lang w:val="en-US"/>
+              </w:rPr>
+            </w:pPr>
+            <w:r>
+              <w:t>25</w:t>
+            </w:r>
+            <w:r>
+              <w:t>%</w:t>
+            </w:r>
+          </w:p>
+        </w:tc>
+      </w:tr>
+      <w:tr>
+        <w:tc>
+          <w:tcPr>
+            <w:tcW w:w="2405" w:type="dxa"/>
+          </w:tcPr>
+          <w:p>
+            <w:pPr>
+              <w:rPr>
+                <w:iCs/>
+                <w:sz w:val="20"/>
+                <w:szCs w:val="20"/>
+                <w:lang w:val="en-US"/>
+              </w:rPr>
+            </w:pPr>
+            <w:r>
+              <w:rPr>
+                <w:iCs/>
+                <w:sz w:val="20"/>
+                <w:szCs w:val="20"/>
+                <w:lang w:val="en-US"/>
+              </w:rPr>
+              <w:t>3</w:t>
+            </w:r>
+          </w:p>
+        </w:tc>
+        <w:tc>
+          <w:tcPr>
+            <w:tcW w:w="1832" w:type="dxa"/>
+          </w:tcPr>
+          <w:p>
+            <w:pPr>
+              <w:rPr>
+                <w:iCs/>
+                <w:sz w:val="20"/>
+                <w:szCs w:val="20"/>
+                <w:lang w:val="en-US"/>
+              </w:rPr>
+            </w:pPr>
+            <w:r>
+              <w:t>23</w:t>
+            </w:r>
+            <w:r>
+              <w:t>%</w:t>
+            </w:r>
+          </w:p>
+        </w:tc>
+        <w:tc>
+          <w:tcPr>
+            <w:tcW w:w="1833" w:type="dxa"/>
+          </w:tcPr>
+          <w:p>
+            <w:pPr>
+              <w:rPr>
+                <w:iCs/>
+                <w:sz w:val="20"/>
+                <w:szCs w:val="20"/>
+                <w:lang w:val="en-US"/>
+              </w:rPr>
+            </w:pPr>
+            <w:r>
+              <w:t>26</w:t>
+            </w:r>
+            <w:r>
+              <w:t>%</w:t>
+            </w:r>
+          </w:p>
+        </w:tc>
+        <w:tc>
+          <w:tcPr>
+            <w:tcW w:w="1833" w:type="dxa"/>
+          </w:tcPr>
+          <w:p>
+            <w:pPr>
+              <w:rPr>
+                <w:iCs/>
+                <w:sz w:val="20"/>
+                <w:szCs w:val="20"/>
+                <w:lang w:val="en-US"/>
+              </w:rPr>
+            </w:pPr>
+            <w:r>
+              <w:t>27</w:t>
+            </w:r>
+            <w:r>
+              <w:t>%</w:t>
+            </w:r>
+          </w:p>
+        </w:tc>
+        <w:tc>
+          <w:tcPr>
+            <w:tcW w:w="1833" w:type="dxa"/>
+          </w:tcPr>
+          <w:p>
+            <w:pPr>
+              <w:rPr>
+                <w:iCs/>
+                <w:sz w:val="20"/>
+                <w:szCs w:val="20"/>
+                <w:lang w:val="en-US"/>
+              </w:rPr>
+            </w:pPr>
+            <w:r>
+              <w:t>33</w:t>
+            </w:r>
+            <w:r>
+              <w:t>%</w:t>
+            </w:r>
+          </w:p>
+        </w:tc>
+      </w:tr>
+    </w:tbl>
+    <w:p>
+      <w:pPr>
+        <w:rPr>
+          <w:iCs/>
+          <w:sz w:val="20"/>
+          <w:szCs w:val="20"/>
+          <w:lang w:val="en-US"/>
+        </w:rPr>
+      </w:pPr>
+    </w:p>
+    <w:p>
+      <w:pPr>
+        <w:rPr>
+          <w:iCs/>
+          <w:sz w:val="20"/>
+          <w:szCs w:val="20"/>
           <w:lang w:val="en-US"/>
         </w:rPr>
       </w:pPr>
@@ -576,59 +1684,58 @@
           <w:szCs w:val="22"/>
           <w:lang w:val="en-GB"/>
         </w:rPr>
-        <w:t>Can you think of other techniques for deadlock</w:t>
-      </w:r>
-      <w:bookmarkStart w:id="0" w:name="_GoBack"/>
-      <w:bookmarkEnd w:id="0"/>
-      <w:r>
+        <w:t>Can you think of other techniques for deadlock prevention?</w:t>
+      </w:r>
+    </w:p>
+    <w:p>
+      <w:pPr>
+        <w:rPr>
+          <w:iCs/>
+          <w:sz w:val="20"/>
+          <w:szCs w:val="20"/>
+          <w:lang w:val="en-US"/>
+        </w:rPr>
+      </w:pPr>
+      <w:proofErr w:type="spellStart"/>
+      <w:r>
+        <w:rPr>
+          <w:sz w:val="20"/>
+          <w:szCs w:val="20"/>
+          <w:lang w:val="en-US"/>
+        </w:rPr>
+        <w:t>Testantwort</w:t>
+      </w:r>
+      <w:proofErr w:type="spellEnd"/>
+    </w:p>
+    <w:p>
+      <w:pPr>
+        <w:pStyle w:val="berschrift3"/>
+        <w:rPr>
+          <w:color w:val="00659C"/>
+          <w:lang w:val="en-GB"/>
+        </w:rPr>
+      </w:pPr>
+    </w:p>
+    <w:p>
+      <w:pPr>
+        <w:pStyle w:val="berschrift3"/>
         <w:rPr>
           <w:color w:val="00659C"/>
           <w:sz w:val="22"/>
           <w:szCs w:val="22"/>
           <w:lang w:val="en-GB"/>
         </w:rPr>
-        <w:t xml:space="preserve"> prevention? </w:t>
-      </w:r>
-    </w:p>
-    <w:p>
-      <w:pPr>
-        <w:rPr>
-          <w:iCs/>
-          <w:sz w:val="20"/>
-          <w:szCs w:val="20"/>
-          <w:lang w:val="en-US"/>
-        </w:rPr>
-      </w:pPr>
-      <w:proofErr w:type="spellStart"/>
-      <w:r>
-        <w:rPr>
-          <w:sz w:val="20"/>
-          <w:szCs w:val="20"/>
-          <w:lang w:val="en-US"/>
-        </w:rPr>
-        <w:t>Testantwort</w:t>
-      </w:r>
-      <w:proofErr w:type="spellEnd"/>
-    </w:p>
-    <w:p>
-      <w:pPr>
-        <w:pStyle w:val="berschrift3"/>
-        <w:rPr>
-          <w:color w:val="00659C"/>
-          <w:lang w:val="en-GB"/>
-        </w:rPr>
-      </w:pPr>
-    </w:p>
-    <w:p>
-      <w:pPr>
-        <w:pStyle w:val="berschrift3"/>
+      </w:pPr>
+      <w:r>
         <w:rPr>
           <w:color w:val="00659C"/>
           <w:sz w:val="22"/>
           <w:szCs w:val="22"/>
           <w:lang w:val="en-GB"/>
         </w:rPr>
-      </w:pPr>
+        <w:t xml:space="preserve">Make sure to always shutdown the program cooperatively and to always </w:t>
+      </w:r>
+      <w:proofErr w:type="spellStart"/>
       <w:r>
         <w:rPr>
           <w:color w:val="00659C"/>
@@ -636,9 +1743,9 @@
           <w:szCs w:val="22"/>
           <w:lang w:val="en-GB"/>
         </w:rPr>
-        <w:t xml:space="preserve">Make sure to always shutdown the program cooperatively and to always </w:t>
-      </w:r>
-      <w:proofErr w:type="spellStart"/>
+        <w:t>cleanup</w:t>
+      </w:r>
+      <w:proofErr w:type="spellEnd"/>
       <w:r>
         <w:rPr>
           <w:color w:val="00659C"/>
@@ -646,9 +1753,8 @@
           <w:szCs w:val="22"/>
           <w:lang w:val="en-GB"/>
         </w:rPr>
-        <w:t>cleanup</w:t>
-      </w:r>
-      <w:proofErr w:type="spellEnd"/>
+        <w:t xml:space="preserve"> all allocated</w:t>
+      </w:r>
       <w:r>
         <w:rPr>
           <w:color w:val="00659C"/>
@@ -656,27 +1762,16 @@
           <w:szCs w:val="22"/>
           <w:lang w:val="en-GB"/>
         </w:rPr>
-        <w:t xml:space="preserve"> all allocated</w:t>
-      </w:r>
-    </w:p>
-    <w:p>
-      <w:pPr>
-        <w:pStyle w:val="berschrift3"/>
+        <w:t xml:space="preserve"> </w:t>
+      </w:r>
+      <w:r>
         <w:rPr>
           <w:color w:val="00659C"/>
           <w:sz w:val="22"/>
           <w:szCs w:val="22"/>
           <w:lang w:val="en-GB"/>
         </w:rPr>
-      </w:pPr>
-      <w:r>
-        <w:rPr>
-          <w:color w:val="00659C"/>
-          <w:sz w:val="22"/>
-          <w:szCs w:val="22"/>
-          <w:lang w:val="en-GB"/>
-        </w:rPr>
-        <w:t>resources [2 points]</w:t>
+        <w:t>resources</w:t>
       </w:r>
     </w:p>
     <w:p>
@@ -706,28 +1801,6 @@
       <w:pPr>
         <w:rPr>
           <w:iCs/>
-        </w:rPr>
-      </w:pPr>
-    </w:p>
-    <w:p>
-      <w:pPr>
-        <w:rPr>
-          <w:iCs/>
-        </w:rPr>
-      </w:pPr>
-    </w:p>
-    <w:p>
-      <w:pPr>
-        <w:rPr>
-          <w:iCs/>
-        </w:rPr>
-      </w:pPr>
-    </w:p>
-    <w:p>
-      <w:pPr>
-        <w:pStyle w:val="berschrift3"/>
-        <w:rPr>
-          <w:color w:val="00659C"/>
         </w:rPr>
       </w:pPr>
     </w:p>
@@ -743,7 +1816,7 @@
 </file>
 
 <file path=word/endnotes.xml><?xml version="1.0" encoding="utf-8"?>
-<w:endnotes xmlns:wpc="http://schemas.microsoft.com/office/word/2010/wordprocessingCanvas" xmlns:cx="http://schemas.microsoft.com/office/drawing/2014/chartex" xmlns:mc="http://schemas.openxmlformats.org/markup-compatibility/2006" xmlns:o="urn:schemas-microsoft-com:office:office" xmlns:r="http://schemas.openxmlformats.org/officeDocument/2006/relationships" xmlns:m="http://schemas.openxmlformats.org/officeDocument/2006/math" xmlns:v="urn:schemas-microsoft-com:vml" xmlns:wp14="http://schemas.microsoft.com/office/word/2010/wordprocessingDrawing" xmlns:wp="http://schemas.openxmlformats.org/drawingml/2006/wordprocessingDrawing" xmlns:w10="urn:schemas-microsoft-com:office:word" xmlns:w="http://schemas.openxmlformats.org/wordprocessingml/2006/main" xmlns:w14="http://schemas.microsoft.com/office/word/2010/wordml" xmlns:w15="http://schemas.microsoft.com/office/word/2012/wordml" xmlns:w16se="http://schemas.microsoft.com/office/word/2015/wordml/symex" xmlns:wpg="http://schemas.microsoft.com/office/word/2010/wordprocessingGroup" xmlns:wpi="http://schemas.microsoft.com/office/word/2010/wordprocessingInk" xmlns:wne="http://schemas.microsoft.com/office/word/2006/wordml" xmlns:wps="http://schemas.microsoft.com/office/word/2010/wordprocessingShape" mc:Ignorable="w14 w15 w16se wp14">
+<w:endnotes xmlns:wpc="http://schemas.microsoft.com/office/word/2010/wordprocessingCanvas" xmlns:cx="http://schemas.microsoft.com/office/drawing/2014/chartex" xmlns:cx1="http://schemas.microsoft.com/office/drawing/2015/9/8/chartex" xmlns:cx2="http://schemas.microsoft.com/office/drawing/2015/10/21/chartex" xmlns:cx3="http://schemas.microsoft.com/office/drawing/2016/5/9/chartex" xmlns:cx4="http://schemas.microsoft.com/office/drawing/2016/5/10/chartex" xmlns:cx5="http://schemas.microsoft.com/office/drawing/2016/5/11/chartex" xmlns:cx6="http://schemas.microsoft.com/office/drawing/2016/5/12/chartex" xmlns:cx7="http://schemas.microsoft.com/office/drawing/2016/5/13/chartex" xmlns:cx8="http://schemas.microsoft.com/office/drawing/2016/5/14/chartex" xmlns:mc="http://schemas.openxmlformats.org/markup-compatibility/2006" xmlns:aink="http://schemas.microsoft.com/office/drawing/2016/ink" xmlns:am3d="http://schemas.microsoft.com/office/drawing/2017/model3d" xmlns:o="urn:schemas-microsoft-com:office:office" xmlns:r="http://schemas.openxmlformats.org/officeDocument/2006/relationships" xmlns:m="http://schemas.openxmlformats.org/officeDocument/2006/math" xmlns:v="urn:schemas-microsoft-com:vml" xmlns:wp14="http://schemas.microsoft.com/office/word/2010/wordprocessingDrawing" xmlns:wp="http://schemas.openxmlformats.org/drawingml/2006/wordprocessingDrawing" xmlns:w10="urn:schemas-microsoft-com:office:word" xmlns:w="http://schemas.openxmlformats.org/wordprocessingml/2006/main" xmlns:w14="http://schemas.microsoft.com/office/word/2010/wordml" xmlns:w15="http://schemas.microsoft.com/office/word/2012/wordml" xmlns:w16cex="http://schemas.microsoft.com/office/word/2018/wordml/cex" xmlns:w16cid="http://schemas.microsoft.com/office/word/2016/wordml/cid" xmlns:w16="http://schemas.microsoft.com/office/word/2018/wordml" xmlns:w16se="http://schemas.microsoft.com/office/word/2015/wordml/symex" xmlns:wpg="http://schemas.microsoft.com/office/word/2010/wordprocessingGroup" xmlns:wpi="http://schemas.microsoft.com/office/word/2010/wordprocessingInk" xmlns:wne="http://schemas.microsoft.com/office/word/2006/wordml" xmlns:wps="http://schemas.microsoft.com/office/word/2010/wordprocessingShape" mc:Ignorable="w14 w15 w16se w16cid w16 w16cex wp14">
   <w:endnote w:type="separator" w:id="-1">
     <w:p>
       <w:r>
@@ -762,7 +1835,7 @@
 </file>
 
 <file path=word/footnotes.xml><?xml version="1.0" encoding="utf-8"?>
-<w:footnotes xmlns:wpc="http://schemas.microsoft.com/office/word/2010/wordprocessingCanvas" xmlns:cx="http://schemas.microsoft.com/office/drawing/2014/chartex" xmlns:mc="http://schemas.openxmlformats.org/markup-compatibility/2006" xmlns:o="urn:schemas-microsoft-com:office:office" xmlns:r="http://schemas.openxmlformats.org/officeDocument/2006/relationships" xmlns:m="http://schemas.openxmlformats.org/officeDocument/2006/math" xmlns:v="urn:schemas-microsoft-com:vml" xmlns:wp14="http://schemas.microsoft.com/office/word/2010/wordprocessingDrawing" xmlns:wp="http://schemas.openxmlformats.org/drawingml/2006/wordprocessingDrawing" xmlns:w10="urn:schemas-microsoft-com:office:word" xmlns:w="http://schemas.openxmlformats.org/wordprocessingml/2006/main" xmlns:w14="http://schemas.microsoft.com/office/word/2010/wordml" xmlns:w15="http://schemas.microsoft.com/office/word/2012/wordml" xmlns:w16se="http://schemas.microsoft.com/office/word/2015/wordml/symex" xmlns:wpg="http://schemas.microsoft.com/office/word/2010/wordprocessingGroup" xmlns:wpi="http://schemas.microsoft.com/office/word/2010/wordprocessingInk" xmlns:wne="http://schemas.microsoft.com/office/word/2006/wordml" xmlns:wps="http://schemas.microsoft.com/office/word/2010/wordprocessingShape" mc:Ignorable="w14 w15 w16se wp14">
+<w:footnotes xmlns:wpc="http://schemas.microsoft.com/office/word/2010/wordprocessingCanvas" xmlns:cx="http://schemas.microsoft.com/office/drawing/2014/chartex" xmlns:cx1="http://schemas.microsoft.com/office/drawing/2015/9/8/chartex" xmlns:cx2="http://schemas.microsoft.com/office/drawing/2015/10/21/chartex" xmlns:cx3="http://schemas.microsoft.com/office/drawing/2016/5/9/chartex" xmlns:cx4="http://schemas.microsoft.com/office/drawing/2016/5/10/chartex" xmlns:cx5="http://schemas.microsoft.com/office/drawing/2016/5/11/chartex" xmlns:cx6="http://schemas.microsoft.com/office/drawing/2016/5/12/chartex" xmlns:cx7="http://schemas.microsoft.com/office/drawing/2016/5/13/chartex" xmlns:cx8="http://schemas.microsoft.com/office/drawing/2016/5/14/chartex" xmlns:mc="http://schemas.openxmlformats.org/markup-compatibility/2006" xmlns:aink="http://schemas.microsoft.com/office/drawing/2016/ink" xmlns:am3d="http://schemas.microsoft.com/office/drawing/2017/model3d" xmlns:o="urn:schemas-microsoft-com:office:office" xmlns:r="http://schemas.openxmlformats.org/officeDocument/2006/relationships" xmlns:m="http://schemas.openxmlformats.org/officeDocument/2006/math" xmlns:v="urn:schemas-microsoft-com:vml" xmlns:wp14="http://schemas.microsoft.com/office/word/2010/wordprocessingDrawing" xmlns:wp="http://schemas.openxmlformats.org/drawingml/2006/wordprocessingDrawing" xmlns:w10="urn:schemas-microsoft-com:office:word" xmlns:w="http://schemas.openxmlformats.org/wordprocessingml/2006/main" xmlns:w14="http://schemas.microsoft.com/office/word/2010/wordml" xmlns:w15="http://schemas.microsoft.com/office/word/2012/wordml" xmlns:w16cex="http://schemas.microsoft.com/office/word/2018/wordml/cex" xmlns:w16cid="http://schemas.microsoft.com/office/word/2016/wordml/cid" xmlns:w16="http://schemas.microsoft.com/office/word/2018/wordml" xmlns:w16se="http://schemas.microsoft.com/office/word/2015/wordml/symex" xmlns:wpg="http://schemas.microsoft.com/office/word/2010/wordprocessingGroup" xmlns:wpi="http://schemas.microsoft.com/office/word/2010/wordprocessingInk" xmlns:wne="http://schemas.microsoft.com/office/word/2006/wordml" xmlns:wps="http://schemas.microsoft.com/office/word/2010/wordprocessingShape" mc:Ignorable="w14 w15 w16se w16cid w16 w16cex wp14">
   <w:footnote w:type="separator" w:id="-1">
     <w:p>
       <w:r>
@@ -781,7 +1854,7 @@
 </file>
 
 <file path=word/header1.xml><?xml version="1.0" encoding="utf-8"?>
-<w:hdr xmlns:wpc="http://schemas.microsoft.com/office/word/2010/wordprocessingCanvas" xmlns:cx="http://schemas.microsoft.com/office/drawing/2014/chartex" xmlns:mc="http://schemas.openxmlformats.org/markup-compatibility/2006" xmlns:o="urn:schemas-microsoft-com:office:office" xmlns:r="http://schemas.openxmlformats.org/officeDocument/2006/relationships" xmlns:m="http://schemas.openxmlformats.org/officeDocument/2006/math" xmlns:v="urn:schemas-microsoft-com:vml" xmlns:wp14="http://schemas.microsoft.com/office/word/2010/wordprocessingDrawing" xmlns:wp="http://schemas.openxmlformats.org/drawingml/2006/wordprocessingDrawing" xmlns:w10="urn:schemas-microsoft-com:office:word" xmlns:w="http://schemas.openxmlformats.org/wordprocessingml/2006/main" xmlns:w14="http://schemas.microsoft.com/office/word/2010/wordml" xmlns:w15="http://schemas.microsoft.com/office/word/2012/wordml" xmlns:w16se="http://schemas.microsoft.com/office/word/2015/wordml/symex" xmlns:wpg="http://schemas.microsoft.com/office/word/2010/wordprocessingGroup" xmlns:wpi="http://schemas.microsoft.com/office/word/2010/wordprocessingInk" xmlns:wne="http://schemas.microsoft.com/office/word/2006/wordml" xmlns:wps="http://schemas.microsoft.com/office/word/2010/wordprocessingShape" mc:Ignorable="w14 w15 w16se wp14">
+<w:hdr xmlns:wpc="http://schemas.microsoft.com/office/word/2010/wordprocessingCanvas" xmlns:cx="http://schemas.microsoft.com/office/drawing/2014/chartex" xmlns:cx1="http://schemas.microsoft.com/office/drawing/2015/9/8/chartex" xmlns:cx2="http://schemas.microsoft.com/office/drawing/2015/10/21/chartex" xmlns:cx3="http://schemas.microsoft.com/office/drawing/2016/5/9/chartex" xmlns:cx4="http://schemas.microsoft.com/office/drawing/2016/5/10/chartex" xmlns:cx5="http://schemas.microsoft.com/office/drawing/2016/5/11/chartex" xmlns:cx6="http://schemas.microsoft.com/office/drawing/2016/5/12/chartex" xmlns:cx7="http://schemas.microsoft.com/office/drawing/2016/5/13/chartex" xmlns:cx8="http://schemas.microsoft.com/office/drawing/2016/5/14/chartex" xmlns:mc="http://schemas.openxmlformats.org/markup-compatibility/2006" xmlns:aink="http://schemas.microsoft.com/office/drawing/2016/ink" xmlns:am3d="http://schemas.microsoft.com/office/drawing/2017/model3d" xmlns:o="urn:schemas-microsoft-com:office:office" xmlns:r="http://schemas.openxmlformats.org/officeDocument/2006/relationships" xmlns:m="http://schemas.openxmlformats.org/officeDocument/2006/math" xmlns:v="urn:schemas-microsoft-com:vml" xmlns:wp14="http://schemas.microsoft.com/office/word/2010/wordprocessingDrawing" xmlns:wp="http://schemas.openxmlformats.org/drawingml/2006/wordprocessingDrawing" xmlns:w10="urn:schemas-microsoft-com:office:word" xmlns:w="http://schemas.openxmlformats.org/wordprocessingml/2006/main" xmlns:w14="http://schemas.microsoft.com/office/word/2010/wordml" xmlns:w15="http://schemas.microsoft.com/office/word/2012/wordml" xmlns:w16cex="http://schemas.microsoft.com/office/word/2018/wordml/cex" xmlns:w16cid="http://schemas.microsoft.com/office/word/2016/wordml/cid" xmlns:w16="http://schemas.microsoft.com/office/word/2018/wordml" xmlns:w16se="http://schemas.microsoft.com/office/word/2015/wordml/symex" xmlns:wpg="http://schemas.microsoft.com/office/word/2010/wordprocessingGroup" xmlns:wpi="http://schemas.microsoft.com/office/word/2010/wordprocessingInk" xmlns:wne="http://schemas.microsoft.com/office/word/2006/wordml" xmlns:wps="http://schemas.microsoft.com/office/word/2010/wordprocessingShape" mc:Ignorable="w14 w15 w16se w16cid w16 w16cex wp14">
   <w:p>
     <w:pPr>
       <w:rPr>
@@ -995,7 +2068,7 @@
 </file>
 
 <file path=word/numbering.xml><?xml version="1.0" encoding="utf-8"?>
-<w:numbering xmlns:wpc="http://schemas.microsoft.com/office/word/2010/wordprocessingCanvas" xmlns:cx="http://schemas.microsoft.com/office/drawing/2014/chartex" xmlns:mc="http://schemas.openxmlformats.org/markup-compatibility/2006" xmlns:o="urn:schemas-microsoft-com:office:office" xmlns:r="http://schemas.openxmlformats.org/officeDocument/2006/relationships" xmlns:m="http://schemas.openxmlformats.org/officeDocument/2006/math" xmlns:v="urn:schemas-microsoft-com:vml" xmlns:wp14="http://schemas.microsoft.com/office/word/2010/wordprocessingDrawing" xmlns:wp="http://schemas.openxmlformats.org/drawingml/2006/wordprocessingDrawing" xmlns:w10="urn:schemas-microsoft-com:office:word" xmlns:w="http://schemas.openxmlformats.org/wordprocessingml/2006/main" xmlns:w14="http://schemas.microsoft.com/office/word/2010/wordml" xmlns:w15="http://schemas.microsoft.com/office/word/2012/wordml" xmlns:w16se="http://schemas.microsoft.com/office/word/2015/wordml/symex" xmlns:wpg="http://schemas.microsoft.com/office/word/2010/wordprocessingGroup" xmlns:wpi="http://schemas.microsoft.com/office/word/2010/wordprocessingInk" xmlns:wne="http://schemas.microsoft.com/office/word/2006/wordml" xmlns:wps="http://schemas.microsoft.com/office/word/2010/wordprocessingShape" mc:Ignorable="w14 w15 w16se wp14">
+<w:numbering xmlns:wpc="http://schemas.microsoft.com/office/word/2010/wordprocessingCanvas" xmlns:cx="http://schemas.microsoft.com/office/drawing/2014/chartex" xmlns:cx1="http://schemas.microsoft.com/office/drawing/2015/9/8/chartex" xmlns:cx2="http://schemas.microsoft.com/office/drawing/2015/10/21/chartex" xmlns:cx3="http://schemas.microsoft.com/office/drawing/2016/5/9/chartex" xmlns:cx4="http://schemas.microsoft.com/office/drawing/2016/5/10/chartex" xmlns:cx5="http://schemas.microsoft.com/office/drawing/2016/5/11/chartex" xmlns:cx6="http://schemas.microsoft.com/office/drawing/2016/5/12/chartex" xmlns:cx7="http://schemas.microsoft.com/office/drawing/2016/5/13/chartex" xmlns:cx8="http://schemas.microsoft.com/office/drawing/2016/5/14/chartex" xmlns:mc="http://schemas.openxmlformats.org/markup-compatibility/2006" xmlns:aink="http://schemas.microsoft.com/office/drawing/2016/ink" xmlns:am3d="http://schemas.microsoft.com/office/drawing/2017/model3d" xmlns:o="urn:schemas-microsoft-com:office:office" xmlns:r="http://schemas.openxmlformats.org/officeDocument/2006/relationships" xmlns:m="http://schemas.openxmlformats.org/officeDocument/2006/math" xmlns:v="urn:schemas-microsoft-com:vml" xmlns:wp14="http://schemas.microsoft.com/office/word/2010/wordprocessingDrawing" xmlns:wp="http://schemas.openxmlformats.org/drawingml/2006/wordprocessingDrawing" xmlns:w10="urn:schemas-microsoft-com:office:word" xmlns:w="http://schemas.openxmlformats.org/wordprocessingml/2006/main" xmlns:w14="http://schemas.microsoft.com/office/word/2010/wordml" xmlns:w15="http://schemas.microsoft.com/office/word/2012/wordml" xmlns:w16cex="http://schemas.microsoft.com/office/word/2018/wordml/cex" xmlns:w16cid="http://schemas.microsoft.com/office/word/2016/wordml/cid" xmlns:w16="http://schemas.microsoft.com/office/word/2018/wordml" xmlns:w16se="http://schemas.microsoft.com/office/word/2015/wordml/symex" xmlns:wpg="http://schemas.microsoft.com/office/word/2010/wordprocessingGroup" xmlns:wpi="http://schemas.microsoft.com/office/word/2010/wordprocessingInk" xmlns:wne="http://schemas.microsoft.com/office/word/2006/wordml" xmlns:wps="http://schemas.microsoft.com/office/word/2010/wordprocessingShape" mc:Ignorable="w14 w15 w16se w16cid w16 w16cex wp14">
   <w:abstractNum w:abstractNumId="0" w15:restartNumberingAfterBreak="0">
     <w:nsid w:val="EA2FE7D8"/>
     <w:multiLevelType w:val="hybridMultilevel"/>
@@ -1560,6 +2633,119 @@
       </w:rPr>
     </w:lvl>
   </w:abstractNum>
+  <w:abstractNum w:abstractNumId="4" w15:restartNumberingAfterBreak="0">
+    <w:nsid w:val="691234C8"/>
+    <w:multiLevelType w:val="hybridMultilevel"/>
+    <w:tmpl w:val="2E422332"/>
+    <w:lvl w:ilvl="0" w:tplc="0C070001">
+      <w:start w:val="1"/>
+      <w:numFmt w:val="bullet"/>
+      <w:lvlText w:val=""/>
+      <w:lvlJc w:val="left"/>
+      <w:pPr>
+        <w:ind w:left="720" w:hanging="360"/>
+      </w:pPr>
+      <w:rPr>
+        <w:rFonts w:ascii="Symbol" w:hAnsi="Symbol" w:hint="default"/>
+      </w:rPr>
+    </w:lvl>
+    <w:lvl w:ilvl="1" w:tplc="0C070003" w:tentative="1">
+      <w:start w:val="1"/>
+      <w:numFmt w:val="bullet"/>
+      <w:lvlText w:val="o"/>
+      <w:lvlJc w:val="left"/>
+      <w:pPr>
+        <w:ind w:left="1440" w:hanging="360"/>
+      </w:pPr>
+      <w:rPr>
+        <w:rFonts w:ascii="Courier New" w:hAnsi="Courier New" w:cs="Courier New" w:hint="default"/>
+      </w:rPr>
+    </w:lvl>
+    <w:lvl w:ilvl="2" w:tplc="0C070005" w:tentative="1">
+      <w:start w:val="1"/>
+      <w:numFmt w:val="bullet"/>
+      <w:lvlText w:val=""/>
+      <w:lvlJc w:val="left"/>
+      <w:pPr>
+        <w:ind w:left="2160" w:hanging="360"/>
+      </w:pPr>
+      <w:rPr>
+        <w:rFonts w:ascii="Wingdings" w:hAnsi="Wingdings" w:hint="default"/>
+      </w:rPr>
+    </w:lvl>
+    <w:lvl w:ilvl="3" w:tplc="0C070001" w:tentative="1">
+      <w:start w:val="1"/>
+      <w:numFmt w:val="bullet"/>
+      <w:lvlText w:val=""/>
+      <w:lvlJc w:val="left"/>
+      <w:pPr>
+        <w:ind w:left="2880" w:hanging="360"/>
+      </w:pPr>
+      <w:rPr>
+        <w:rFonts w:ascii="Symbol" w:hAnsi="Symbol" w:hint="default"/>
+      </w:rPr>
+    </w:lvl>
+    <w:lvl w:ilvl="4" w:tplc="0C070003" w:tentative="1">
+      <w:start w:val="1"/>
+      <w:numFmt w:val="bullet"/>
+      <w:lvlText w:val="o"/>
+      <w:lvlJc w:val="left"/>
+      <w:pPr>
+        <w:ind w:left="3600" w:hanging="360"/>
+      </w:pPr>
+      <w:rPr>
+        <w:rFonts w:ascii="Courier New" w:hAnsi="Courier New" w:cs="Courier New" w:hint="default"/>
+      </w:rPr>
+    </w:lvl>
+    <w:lvl w:ilvl="5" w:tplc="0C070005" w:tentative="1">
+      <w:start w:val="1"/>
+      <w:numFmt w:val="bullet"/>
+      <w:lvlText w:val=""/>
+      <w:lvlJc w:val="left"/>
+      <w:pPr>
+        <w:ind w:left="4320" w:hanging="360"/>
+      </w:pPr>
+      <w:rPr>
+        <w:rFonts w:ascii="Wingdings" w:hAnsi="Wingdings" w:hint="default"/>
+      </w:rPr>
+    </w:lvl>
+    <w:lvl w:ilvl="6" w:tplc="0C070001" w:tentative="1">
+      <w:start w:val="1"/>
+      <w:numFmt w:val="bullet"/>
+      <w:lvlText w:val=""/>
+      <w:lvlJc w:val="left"/>
+      <w:pPr>
+        <w:ind w:left="5040" w:hanging="360"/>
+      </w:pPr>
+      <w:rPr>
+        <w:rFonts w:ascii="Symbol" w:hAnsi="Symbol" w:hint="default"/>
+      </w:rPr>
+    </w:lvl>
+    <w:lvl w:ilvl="7" w:tplc="0C070003" w:tentative="1">
+      <w:start w:val="1"/>
+      <w:numFmt w:val="bullet"/>
+      <w:lvlText w:val="o"/>
+      <w:lvlJc w:val="left"/>
+      <w:pPr>
+        <w:ind w:left="5760" w:hanging="360"/>
+      </w:pPr>
+      <w:rPr>
+        <w:rFonts w:ascii="Courier New" w:hAnsi="Courier New" w:cs="Courier New" w:hint="default"/>
+      </w:rPr>
+    </w:lvl>
+    <w:lvl w:ilvl="8" w:tplc="0C070005" w:tentative="1">
+      <w:start w:val="1"/>
+      <w:numFmt w:val="bullet"/>
+      <w:lvlText w:val=""/>
+      <w:lvlJc w:val="left"/>
+      <w:pPr>
+        <w:ind w:left="6480" w:hanging="360"/>
+      </w:pPr>
+      <w:rPr>
+        <w:rFonts w:ascii="Wingdings" w:hAnsi="Wingdings" w:hint="default"/>
+      </w:rPr>
+    </w:lvl>
+  </w:abstractNum>
   <w:num w:numId="1">
     <w:abstractNumId w:val="1"/>
   </w:num>
@@ -1572,12 +2758,15 @@
   <w:num w:numId="4">
     <w:abstractNumId w:val="0"/>
   </w:num>
+  <w:num w:numId="5">
+    <w:abstractNumId w:val="4"/>
+  </w:num>
   <w:numIdMacAtCleanup w:val="3"/>
 </w:numbering>
 </file>
 
 <file path=word/styles.xml><?xml version="1.0" encoding="utf-8"?>
-<w:styles xmlns:mc="http://schemas.openxmlformats.org/markup-compatibility/2006" xmlns:r="http://schemas.openxmlformats.org/officeDocument/2006/relationships" xmlns:w="http://schemas.openxmlformats.org/wordprocessingml/2006/main" xmlns:w14="http://schemas.microsoft.com/office/word/2010/wordml" xmlns:w15="http://schemas.microsoft.com/office/word/2012/wordml" xmlns:w16se="http://schemas.microsoft.com/office/word/2015/wordml/symex" mc:Ignorable="w14 w15 w16se">
+<w:styles xmlns:mc="http://schemas.openxmlformats.org/markup-compatibility/2006" xmlns:r="http://schemas.openxmlformats.org/officeDocument/2006/relationships" xmlns:w="http://schemas.openxmlformats.org/wordprocessingml/2006/main" xmlns:w14="http://schemas.microsoft.com/office/word/2010/wordml" xmlns:w15="http://schemas.microsoft.com/office/word/2012/wordml" xmlns:w16cex="http://schemas.microsoft.com/office/word/2018/wordml/cex" xmlns:w16cid="http://schemas.microsoft.com/office/word/2016/wordml/cid" xmlns:w16="http://schemas.microsoft.com/office/word/2018/wordml" xmlns:w16se="http://schemas.microsoft.com/office/word/2015/wordml/symex" mc:Ignorable="w14 w15 w16se w16cid w16 w16cex">
   <w:docDefaults>
     <w:rPrDefault>
       <w:rPr>
@@ -1587,7 +2776,7 @@
     </w:rPrDefault>
     <w:pPrDefault/>
   </w:docDefaults>
-  <w:latentStyles w:defLockedState="0" w:defUIPriority="0" w:defSemiHidden="0" w:defUnhideWhenUsed="0" w:defQFormat="0" w:count="371">
+  <w:latentStyles w:defLockedState="0" w:defUIPriority="0" w:defSemiHidden="0" w:defUnhideWhenUsed="0" w:defQFormat="0" w:count="376">
     <w:lsdException w:name="Normal" w:qFormat="1"/>
     <w:lsdException w:name="heading 1" w:qFormat="1"/>
     <w:lsdException w:name="heading 2" w:qFormat="1"/>
@@ -1604,7 +2793,6 @@
     <w:lsdException w:name="Strong" w:qFormat="1"/>
     <w:lsdException w:name="Emphasis" w:qFormat="1"/>
     <w:lsdException w:name="HTML Keyboard" w:semiHidden="1" w:unhideWhenUsed="1"/>
-    <w:lsdException w:name="Normal Table" w:semiHidden="1" w:unhideWhenUsed="1"/>
     <w:lsdException w:name="annotation subject" w:semiHidden="1" w:unhideWhenUsed="1"/>
     <w:lsdException w:name="No List" w:semiHidden="1" w:unhideWhenUsed="1"/>
     <w:lsdException w:name="Outline List 1" w:semiHidden="1" w:unhideWhenUsed="1"/>
@@ -1647,11 +2835,8 @@
     <w:lsdException w:name="Table Contemporary" w:semiHidden="1" w:unhideWhenUsed="1"/>
     <w:lsdException w:name="Table Elegant" w:semiHidden="1" w:unhideWhenUsed="1"/>
     <w:lsdException w:name="Table Professional" w:semiHidden="1" w:unhideWhenUsed="1"/>
-    <w:lsdException w:name="Table Subtle 1" w:semiHidden="1" w:unhideWhenUsed="1"/>
     <w:lsdException w:name="Table Subtle 2" w:semiHidden="1" w:unhideWhenUsed="1"/>
     <w:lsdException w:name="Table Web 1" w:semiHidden="1" w:unhideWhenUsed="1"/>
-    <w:lsdException w:name="Table Web 2" w:semiHidden="1" w:unhideWhenUsed="1"/>
-    <w:lsdException w:name="Table Web 3" w:semiHidden="1" w:unhideWhenUsed="1"/>
     <w:lsdException w:name="Balloon Text" w:semiHidden="1" w:unhideWhenUsed="1"/>
     <w:lsdException w:name="Table Theme" w:semiHidden="1" w:unhideWhenUsed="1"/>
     <w:lsdException w:name="Placeholder Text" w:semiHidden="1" w:uiPriority="99"/>
@@ -1869,6 +3054,11 @@
     <w:lsdException w:name="List Table 5 Dark Accent 6" w:uiPriority="50"/>
     <w:lsdException w:name="List Table 6 Colorful Accent 6" w:uiPriority="51"/>
     <w:lsdException w:name="List Table 7 Colorful Accent 6" w:uiPriority="52"/>
+    <w:lsdException w:name="Mention" w:semiHidden="1" w:uiPriority="99" w:unhideWhenUsed="1"/>
+    <w:lsdException w:name="Smart Hyperlink" w:semiHidden="1" w:uiPriority="99" w:unhideWhenUsed="1"/>
+    <w:lsdException w:name="Hashtag" w:semiHidden="1" w:uiPriority="99" w:unhideWhenUsed="1"/>
+    <w:lsdException w:name="Unresolved Mention" w:semiHidden="1" w:uiPriority="99" w:unhideWhenUsed="1"/>
+    <w:lsdException w:name="Smart Link" w:semiHidden="1" w:uiPriority="99" w:unhideWhenUsed="1"/>
   </w:latentStyles>
   <w:style w:type="paragraph" w:default="1" w:styleId="Standard">
     <w:name w:val="Normal"/>
@@ -2221,8 +3411,8 @@
       <w:lang w:val="de-DE" w:eastAsia="de-DE"/>
     </w:rPr>
   </w:style>
-  <w:style w:type="character" w:customStyle="1" w:styleId="UnresolvedMention">
-    <w:name w:val="Unresolved Mention"/>
+  <w:style w:type="character" w:customStyle="1" w:styleId="NichtaufgelsteErwhnung1">
+    <w:name w:val="Nicht aufgelöste Erwähnung1"/>
     <w:basedOn w:val="Absatz-Standardschriftart"/>
     <w:uiPriority w:val="99"/>
     <w:semiHidden/>
@@ -2241,6 +3431,32 @@
       <w:color w:val="954F72" w:themeColor="followedHyperlink"/>
       <w:u w:val="single"/>
     </w:rPr>
+  </w:style>
+  <w:style w:type="paragraph" w:styleId="Listenabsatz">
+    <w:name w:val="List Paragraph"/>
+    <w:basedOn w:val="Standard"/>
+    <w:uiPriority w:val="34"/>
+    <w:qFormat/>
+    <w:rsid w:val="00CF6AA1"/>
+    <w:pPr>
+      <w:ind w:left="720"/>
+      <w:contextualSpacing/>
+    </w:pPr>
+  </w:style>
+  <w:style w:type="table" w:styleId="Tabellenraster">
+    <w:name w:val="Table Grid"/>
+    <w:basedOn w:val="NormaleTabelle"/>
+    <w:rsid w:val="00CF6AA1"/>
+    <w:tblPr>
+      <w:tblBorders>
+        <w:top w:val="single" w:sz="4" w:space="0" w:color="auto"/>
+        <w:left w:val="single" w:sz="4" w:space="0" w:color="auto"/>
+        <w:bottom w:val="single" w:sz="4" w:space="0" w:color="auto"/>
+        <w:right w:val="single" w:sz="4" w:space="0" w:color="auto"/>
+        <w:insideH w:val="single" w:sz="4" w:space="0" w:color="auto"/>
+        <w:insideV w:val="single" w:sz="4" w:space="0" w:color="auto"/>
+      </w:tblBorders>
+    </w:tblPr>
   </w:style>
 </w:styles>
 </file>
@@ -2511,7 +3727,7 @@
 </file>
 
 <file path=customXml/itemProps1.xml><?xml version="1.0" encoding="utf-8"?>
-<ds:datastoreItem xmlns:ds="http://schemas.openxmlformats.org/officeDocument/2006/customXml" ds:itemID="{B90B027F-6B65-4D59-9AD0-66C582DAA7D0}">
+<ds:datastoreItem xmlns:ds="http://schemas.openxmlformats.org/officeDocument/2006/customXml" ds:itemID="{F4A29E38-0656-43D0-89A8-9D18BBAB148B}">
   <ds:schemaRefs>
     <ds:schemaRef ds:uri="http://schemas.openxmlformats.org/officeDocument/2006/bibliography"/>
   </ds:schemaRefs>

</xml_diff>

<commit_message>
changed doc and code a bit
</commit_message>
<xml_diff>
--- a/report.docx
+++ b/report.docx
@@ -1,6 +1,6 @@
 
 <file path=word/document.xml><?xml version="1.0" encoding="utf-8"?>
-<w:document xmlns:wpc="http://schemas.microsoft.com/office/word/2010/wordprocessingCanvas" xmlns:cx="http://schemas.microsoft.com/office/drawing/2014/chartex" xmlns:cx1="http://schemas.microsoft.com/office/drawing/2015/9/8/chartex" xmlns:cx2="http://schemas.microsoft.com/office/drawing/2015/10/21/chartex" xmlns:cx3="http://schemas.microsoft.com/office/drawing/2016/5/9/chartex" xmlns:cx4="http://schemas.microsoft.com/office/drawing/2016/5/10/chartex" xmlns:cx5="http://schemas.microsoft.com/office/drawing/2016/5/11/chartex" xmlns:cx6="http://schemas.microsoft.com/office/drawing/2016/5/12/chartex" xmlns:cx7="http://schemas.microsoft.com/office/drawing/2016/5/13/chartex" xmlns:cx8="http://schemas.microsoft.com/office/drawing/2016/5/14/chartex" xmlns:mc="http://schemas.openxmlformats.org/markup-compatibility/2006" xmlns:aink="http://schemas.microsoft.com/office/drawing/2016/ink" xmlns:am3d="http://schemas.microsoft.com/office/drawing/2017/model3d" xmlns:o="urn:schemas-microsoft-com:office:office" xmlns:r="http://schemas.openxmlformats.org/officeDocument/2006/relationships" xmlns:m="http://schemas.openxmlformats.org/officeDocument/2006/math" xmlns:v="urn:schemas-microsoft-com:vml" xmlns:wp14="http://schemas.microsoft.com/office/word/2010/wordprocessingDrawing" xmlns:wp="http://schemas.openxmlformats.org/drawingml/2006/wordprocessingDrawing" xmlns:w10="urn:schemas-microsoft-com:office:word" xmlns:w="http://schemas.openxmlformats.org/wordprocessingml/2006/main" xmlns:w14="http://schemas.microsoft.com/office/word/2010/wordml" xmlns:w15="http://schemas.microsoft.com/office/word/2012/wordml" xmlns:w16cex="http://schemas.microsoft.com/office/word/2018/wordml/cex" xmlns:w16cid="http://schemas.microsoft.com/office/word/2016/wordml/cid" xmlns:w16="http://schemas.microsoft.com/office/word/2018/wordml" xmlns:w16se="http://schemas.microsoft.com/office/word/2015/wordml/symex" xmlns:wpg="http://schemas.microsoft.com/office/word/2010/wordprocessingGroup" xmlns:wpi="http://schemas.microsoft.com/office/word/2010/wordprocessingInk" xmlns:wne="http://schemas.microsoft.com/office/word/2006/wordml" xmlns:wps="http://schemas.microsoft.com/office/word/2010/wordprocessingShape" mc:Ignorable="w14 w15 w16se w16cid w16 w16cex wp14">
+<w:document xmlns:wpc="http://schemas.microsoft.com/office/word/2010/wordprocessingCanvas" xmlns:cx="http://schemas.microsoft.com/office/drawing/2014/chartex" xmlns:mc="http://schemas.openxmlformats.org/markup-compatibility/2006" xmlns:o="urn:schemas-microsoft-com:office:office" xmlns:r="http://schemas.openxmlformats.org/officeDocument/2006/relationships" xmlns:m="http://schemas.openxmlformats.org/officeDocument/2006/math" xmlns:v="urn:schemas-microsoft-com:vml" xmlns:wp14="http://schemas.microsoft.com/office/word/2010/wordprocessingDrawing" xmlns:wp="http://schemas.openxmlformats.org/drawingml/2006/wordprocessingDrawing" xmlns:w10="urn:schemas-microsoft-com:office:word" xmlns:w="http://schemas.openxmlformats.org/wordprocessingml/2006/main" xmlns:w14="http://schemas.microsoft.com/office/word/2010/wordml" xmlns:w15="http://schemas.microsoft.com/office/word/2012/wordml" xmlns:w16se="http://schemas.microsoft.com/office/word/2015/wordml/symex" xmlns:wpg="http://schemas.microsoft.com/office/word/2010/wordprocessingGroup" xmlns:wpi="http://schemas.microsoft.com/office/word/2010/wordprocessingInk" xmlns:wne="http://schemas.microsoft.com/office/word/2006/wordml" xmlns:wps="http://schemas.microsoft.com/office/word/2010/wordprocessingShape" mc:Ignorable="w14 w15 w16se wp14">
   <w:body>
     <w:p>
       <w:pPr>
@@ -393,8 +393,6 @@
         </w:rPr>
         <w:t>reemption</w:t>
       </w:r>
-      <w:bookmarkStart w:id="0" w:name="_GoBack"/>
-      <w:bookmarkEnd w:id="0"/>
       <w:r>
         <w:rPr>
           <w:sz w:val="20"/>
@@ -715,7 +713,15 @@
           <w:szCs w:val="20"/>
           <w:lang w:val="en-US"/>
         </w:rPr>
-        <w:t xml:space="preserve">and any philosopher with an even index target the same first fork. Someone will get it first and the other philosopher has to wait until it is </w:t>
+        <w:t>targets the same first fork like the corresponding neighbor</w:t>
+      </w:r>
+      <w:r>
+        <w:rPr>
+          <w:sz w:val="20"/>
+          <w:szCs w:val="20"/>
+          <w:lang w:val="en-US"/>
+        </w:rPr>
+        <w:t xml:space="preserve"> with an even index. Someone will get it first and the other philosopher has to wait until it is </w:t>
       </w:r>
       <w:r>
         <w:rPr>
@@ -771,7 +777,23 @@
           <w:szCs w:val="20"/>
           <w:lang w:val="en-US"/>
         </w:rPr>
-        <w:t xml:space="preserve"> and therefore </w:t>
+        <w:t xml:space="preserve"> and therefore</w:t>
+      </w:r>
+      <w:r>
+        <w:rPr>
+          <w:sz w:val="20"/>
+          <w:szCs w:val="20"/>
+          <w:lang w:val="en-US"/>
+        </w:rPr>
+        <w:t xml:space="preserve"> it</w:t>
+      </w:r>
+      <w:r>
+        <w:rPr>
+          <w:sz w:val="20"/>
+          <w:szCs w:val="20"/>
+          <w:lang w:val="en-US"/>
+        </w:rPr>
+        <w:t xml:space="preserve"> </w:t>
       </w:r>
       <w:r>
         <w:rPr>
@@ -1674,6 +1696,26 @@
           <w:lang w:val="en-US"/>
         </w:rPr>
       </w:pPr>
+      <w:r>
+        <w:rPr>
+          <w:iCs/>
+          <w:sz w:val="20"/>
+          <w:szCs w:val="20"/>
+          <w:lang w:val="en-US"/>
+        </w:rPr>
+        <w:t>In general, philosophers have to wait during the eating time of their neighbor until their forks get free.</w:t>
+      </w:r>
+      <w:bookmarkStart w:id="0" w:name="_GoBack"/>
+      <w:bookmarkEnd w:id="0"/>
+      <w:r>
+        <w:rPr>
+          <w:iCs/>
+          <w:sz w:val="20"/>
+          <w:szCs w:val="20"/>
+          <w:lang w:val="en-US"/>
+        </w:rPr>
+        <w:br/>
+      </w:r>
     </w:p>
     <w:p>
       <w:pPr>
@@ -1790,7 +1832,7 @@
 </file>
 
 <file path=word/endnotes.xml><?xml version="1.0" encoding="utf-8"?>
-<w:endnotes xmlns:wpc="http://schemas.microsoft.com/office/word/2010/wordprocessingCanvas" xmlns:cx="http://schemas.microsoft.com/office/drawing/2014/chartex" xmlns:cx1="http://schemas.microsoft.com/office/drawing/2015/9/8/chartex" xmlns:cx2="http://schemas.microsoft.com/office/drawing/2015/10/21/chartex" xmlns:cx3="http://schemas.microsoft.com/office/drawing/2016/5/9/chartex" xmlns:cx4="http://schemas.microsoft.com/office/drawing/2016/5/10/chartex" xmlns:cx5="http://schemas.microsoft.com/office/drawing/2016/5/11/chartex" xmlns:cx6="http://schemas.microsoft.com/office/drawing/2016/5/12/chartex" xmlns:cx7="http://schemas.microsoft.com/office/drawing/2016/5/13/chartex" xmlns:cx8="http://schemas.microsoft.com/office/drawing/2016/5/14/chartex" xmlns:mc="http://schemas.openxmlformats.org/markup-compatibility/2006" xmlns:aink="http://schemas.microsoft.com/office/drawing/2016/ink" xmlns:am3d="http://schemas.microsoft.com/office/drawing/2017/model3d" xmlns:o="urn:schemas-microsoft-com:office:office" xmlns:r="http://schemas.openxmlformats.org/officeDocument/2006/relationships" xmlns:m="http://schemas.openxmlformats.org/officeDocument/2006/math" xmlns:v="urn:schemas-microsoft-com:vml" xmlns:wp14="http://schemas.microsoft.com/office/word/2010/wordprocessingDrawing" xmlns:wp="http://schemas.openxmlformats.org/drawingml/2006/wordprocessingDrawing" xmlns:w10="urn:schemas-microsoft-com:office:word" xmlns:w="http://schemas.openxmlformats.org/wordprocessingml/2006/main" xmlns:w14="http://schemas.microsoft.com/office/word/2010/wordml" xmlns:w15="http://schemas.microsoft.com/office/word/2012/wordml" xmlns:w16cex="http://schemas.microsoft.com/office/word/2018/wordml/cex" xmlns:w16cid="http://schemas.microsoft.com/office/word/2016/wordml/cid" xmlns:w16="http://schemas.microsoft.com/office/word/2018/wordml" xmlns:w16se="http://schemas.microsoft.com/office/word/2015/wordml/symex" xmlns:wpg="http://schemas.microsoft.com/office/word/2010/wordprocessingGroup" xmlns:wpi="http://schemas.microsoft.com/office/word/2010/wordprocessingInk" xmlns:wne="http://schemas.microsoft.com/office/word/2006/wordml" xmlns:wps="http://schemas.microsoft.com/office/word/2010/wordprocessingShape" mc:Ignorable="w14 w15 w16se w16cid w16 w16cex wp14">
+<w:endnotes xmlns:wpc="http://schemas.microsoft.com/office/word/2010/wordprocessingCanvas" xmlns:cx="http://schemas.microsoft.com/office/drawing/2014/chartex" xmlns:mc="http://schemas.openxmlformats.org/markup-compatibility/2006" xmlns:o="urn:schemas-microsoft-com:office:office" xmlns:r="http://schemas.openxmlformats.org/officeDocument/2006/relationships" xmlns:m="http://schemas.openxmlformats.org/officeDocument/2006/math" xmlns:v="urn:schemas-microsoft-com:vml" xmlns:wp14="http://schemas.microsoft.com/office/word/2010/wordprocessingDrawing" xmlns:wp="http://schemas.openxmlformats.org/drawingml/2006/wordprocessingDrawing" xmlns:w10="urn:schemas-microsoft-com:office:word" xmlns:w="http://schemas.openxmlformats.org/wordprocessingml/2006/main" xmlns:w14="http://schemas.microsoft.com/office/word/2010/wordml" xmlns:w15="http://schemas.microsoft.com/office/word/2012/wordml" xmlns:w16se="http://schemas.microsoft.com/office/word/2015/wordml/symex" xmlns:wpg="http://schemas.microsoft.com/office/word/2010/wordprocessingGroup" xmlns:wpi="http://schemas.microsoft.com/office/word/2010/wordprocessingInk" xmlns:wne="http://schemas.microsoft.com/office/word/2006/wordml" xmlns:wps="http://schemas.microsoft.com/office/word/2010/wordprocessingShape" mc:Ignorable="w14 w15 w16se wp14">
   <w:endnote w:type="separator" w:id="-1">
     <w:p>
       <w:r>
@@ -1809,7 +1851,7 @@
 </file>
 
 <file path=word/footnotes.xml><?xml version="1.0" encoding="utf-8"?>
-<w:footnotes xmlns:wpc="http://schemas.microsoft.com/office/word/2010/wordprocessingCanvas" xmlns:cx="http://schemas.microsoft.com/office/drawing/2014/chartex" xmlns:cx1="http://schemas.microsoft.com/office/drawing/2015/9/8/chartex" xmlns:cx2="http://schemas.microsoft.com/office/drawing/2015/10/21/chartex" xmlns:cx3="http://schemas.microsoft.com/office/drawing/2016/5/9/chartex" xmlns:cx4="http://schemas.microsoft.com/office/drawing/2016/5/10/chartex" xmlns:cx5="http://schemas.microsoft.com/office/drawing/2016/5/11/chartex" xmlns:cx6="http://schemas.microsoft.com/office/drawing/2016/5/12/chartex" xmlns:cx7="http://schemas.microsoft.com/office/drawing/2016/5/13/chartex" xmlns:cx8="http://schemas.microsoft.com/office/drawing/2016/5/14/chartex" xmlns:mc="http://schemas.openxmlformats.org/markup-compatibility/2006" xmlns:aink="http://schemas.microsoft.com/office/drawing/2016/ink" xmlns:am3d="http://schemas.microsoft.com/office/drawing/2017/model3d" xmlns:o="urn:schemas-microsoft-com:office:office" xmlns:r="http://schemas.openxmlformats.org/officeDocument/2006/relationships" xmlns:m="http://schemas.openxmlformats.org/officeDocument/2006/math" xmlns:v="urn:schemas-microsoft-com:vml" xmlns:wp14="http://schemas.microsoft.com/office/word/2010/wordprocessingDrawing" xmlns:wp="http://schemas.openxmlformats.org/drawingml/2006/wordprocessingDrawing" xmlns:w10="urn:schemas-microsoft-com:office:word" xmlns:w="http://schemas.openxmlformats.org/wordprocessingml/2006/main" xmlns:w14="http://schemas.microsoft.com/office/word/2010/wordml" xmlns:w15="http://schemas.microsoft.com/office/word/2012/wordml" xmlns:w16cex="http://schemas.microsoft.com/office/word/2018/wordml/cex" xmlns:w16cid="http://schemas.microsoft.com/office/word/2016/wordml/cid" xmlns:w16="http://schemas.microsoft.com/office/word/2018/wordml" xmlns:w16se="http://schemas.microsoft.com/office/word/2015/wordml/symex" xmlns:wpg="http://schemas.microsoft.com/office/word/2010/wordprocessingGroup" xmlns:wpi="http://schemas.microsoft.com/office/word/2010/wordprocessingInk" xmlns:wne="http://schemas.microsoft.com/office/word/2006/wordml" xmlns:wps="http://schemas.microsoft.com/office/word/2010/wordprocessingShape" mc:Ignorable="w14 w15 w16se w16cid w16 w16cex wp14">
+<w:footnotes xmlns:wpc="http://schemas.microsoft.com/office/word/2010/wordprocessingCanvas" xmlns:cx="http://schemas.microsoft.com/office/drawing/2014/chartex" xmlns:mc="http://schemas.openxmlformats.org/markup-compatibility/2006" xmlns:o="urn:schemas-microsoft-com:office:office" xmlns:r="http://schemas.openxmlformats.org/officeDocument/2006/relationships" xmlns:m="http://schemas.openxmlformats.org/officeDocument/2006/math" xmlns:v="urn:schemas-microsoft-com:vml" xmlns:wp14="http://schemas.microsoft.com/office/word/2010/wordprocessingDrawing" xmlns:wp="http://schemas.openxmlformats.org/drawingml/2006/wordprocessingDrawing" xmlns:w10="urn:schemas-microsoft-com:office:word" xmlns:w="http://schemas.openxmlformats.org/wordprocessingml/2006/main" xmlns:w14="http://schemas.microsoft.com/office/word/2010/wordml" xmlns:w15="http://schemas.microsoft.com/office/word/2012/wordml" xmlns:w16se="http://schemas.microsoft.com/office/word/2015/wordml/symex" xmlns:wpg="http://schemas.microsoft.com/office/word/2010/wordprocessingGroup" xmlns:wpi="http://schemas.microsoft.com/office/word/2010/wordprocessingInk" xmlns:wne="http://schemas.microsoft.com/office/word/2006/wordml" xmlns:wps="http://schemas.microsoft.com/office/word/2010/wordprocessingShape" mc:Ignorable="w14 w15 w16se wp14">
   <w:footnote w:type="separator" w:id="-1">
     <w:p>
       <w:r>
@@ -1828,7 +1870,7 @@
 </file>
 
 <file path=word/header1.xml><?xml version="1.0" encoding="utf-8"?>
-<w:hdr xmlns:wpc="http://schemas.microsoft.com/office/word/2010/wordprocessingCanvas" xmlns:cx="http://schemas.microsoft.com/office/drawing/2014/chartex" xmlns:cx1="http://schemas.microsoft.com/office/drawing/2015/9/8/chartex" xmlns:cx2="http://schemas.microsoft.com/office/drawing/2015/10/21/chartex" xmlns:cx3="http://schemas.microsoft.com/office/drawing/2016/5/9/chartex" xmlns:cx4="http://schemas.microsoft.com/office/drawing/2016/5/10/chartex" xmlns:cx5="http://schemas.microsoft.com/office/drawing/2016/5/11/chartex" xmlns:cx6="http://schemas.microsoft.com/office/drawing/2016/5/12/chartex" xmlns:cx7="http://schemas.microsoft.com/office/drawing/2016/5/13/chartex" xmlns:cx8="http://schemas.microsoft.com/office/drawing/2016/5/14/chartex" xmlns:mc="http://schemas.openxmlformats.org/markup-compatibility/2006" xmlns:aink="http://schemas.microsoft.com/office/drawing/2016/ink" xmlns:am3d="http://schemas.microsoft.com/office/drawing/2017/model3d" xmlns:o="urn:schemas-microsoft-com:office:office" xmlns:r="http://schemas.openxmlformats.org/officeDocument/2006/relationships" xmlns:m="http://schemas.openxmlformats.org/officeDocument/2006/math" xmlns:v="urn:schemas-microsoft-com:vml" xmlns:wp14="http://schemas.microsoft.com/office/word/2010/wordprocessingDrawing" xmlns:wp="http://schemas.openxmlformats.org/drawingml/2006/wordprocessingDrawing" xmlns:w10="urn:schemas-microsoft-com:office:word" xmlns:w="http://schemas.openxmlformats.org/wordprocessingml/2006/main" xmlns:w14="http://schemas.microsoft.com/office/word/2010/wordml" xmlns:w15="http://schemas.microsoft.com/office/word/2012/wordml" xmlns:w16cex="http://schemas.microsoft.com/office/word/2018/wordml/cex" xmlns:w16cid="http://schemas.microsoft.com/office/word/2016/wordml/cid" xmlns:w16="http://schemas.microsoft.com/office/word/2018/wordml" xmlns:w16se="http://schemas.microsoft.com/office/word/2015/wordml/symex" xmlns:wpg="http://schemas.microsoft.com/office/word/2010/wordprocessingGroup" xmlns:wpi="http://schemas.microsoft.com/office/word/2010/wordprocessingInk" xmlns:wne="http://schemas.microsoft.com/office/word/2006/wordml" xmlns:wps="http://schemas.microsoft.com/office/word/2010/wordprocessingShape" mc:Ignorable="w14 w15 w16se w16cid w16 w16cex wp14">
+<w:hdr xmlns:wpc="http://schemas.microsoft.com/office/word/2010/wordprocessingCanvas" xmlns:cx="http://schemas.microsoft.com/office/drawing/2014/chartex" xmlns:mc="http://schemas.openxmlformats.org/markup-compatibility/2006" xmlns:o="urn:schemas-microsoft-com:office:office" xmlns:r="http://schemas.openxmlformats.org/officeDocument/2006/relationships" xmlns:m="http://schemas.openxmlformats.org/officeDocument/2006/math" xmlns:v="urn:schemas-microsoft-com:vml" xmlns:wp14="http://schemas.microsoft.com/office/word/2010/wordprocessingDrawing" xmlns:wp="http://schemas.openxmlformats.org/drawingml/2006/wordprocessingDrawing" xmlns:w10="urn:schemas-microsoft-com:office:word" xmlns:w="http://schemas.openxmlformats.org/wordprocessingml/2006/main" xmlns:w14="http://schemas.microsoft.com/office/word/2010/wordml" xmlns:w15="http://schemas.microsoft.com/office/word/2012/wordml" xmlns:w16se="http://schemas.microsoft.com/office/word/2015/wordml/symex" xmlns:wpg="http://schemas.microsoft.com/office/word/2010/wordprocessingGroup" xmlns:wpi="http://schemas.microsoft.com/office/word/2010/wordprocessingInk" xmlns:wne="http://schemas.microsoft.com/office/word/2006/wordml" xmlns:wps="http://schemas.microsoft.com/office/word/2010/wordprocessingShape" mc:Ignorable="w14 w15 w16se wp14">
   <w:p>
     <w:pPr>
       <w:rPr>
@@ -2033,7 +2075,7 @@
 </file>
 
 <file path=word/numbering.xml><?xml version="1.0" encoding="utf-8"?>
-<w:numbering xmlns:wpc="http://schemas.microsoft.com/office/word/2010/wordprocessingCanvas" xmlns:cx="http://schemas.microsoft.com/office/drawing/2014/chartex" xmlns:cx1="http://schemas.microsoft.com/office/drawing/2015/9/8/chartex" xmlns:cx2="http://schemas.microsoft.com/office/drawing/2015/10/21/chartex" xmlns:cx3="http://schemas.microsoft.com/office/drawing/2016/5/9/chartex" xmlns:cx4="http://schemas.microsoft.com/office/drawing/2016/5/10/chartex" xmlns:cx5="http://schemas.microsoft.com/office/drawing/2016/5/11/chartex" xmlns:cx6="http://schemas.microsoft.com/office/drawing/2016/5/12/chartex" xmlns:cx7="http://schemas.microsoft.com/office/drawing/2016/5/13/chartex" xmlns:cx8="http://schemas.microsoft.com/office/drawing/2016/5/14/chartex" xmlns:mc="http://schemas.openxmlformats.org/markup-compatibility/2006" xmlns:aink="http://schemas.microsoft.com/office/drawing/2016/ink" xmlns:am3d="http://schemas.microsoft.com/office/drawing/2017/model3d" xmlns:o="urn:schemas-microsoft-com:office:office" xmlns:r="http://schemas.openxmlformats.org/officeDocument/2006/relationships" xmlns:m="http://schemas.openxmlformats.org/officeDocument/2006/math" xmlns:v="urn:schemas-microsoft-com:vml" xmlns:wp14="http://schemas.microsoft.com/office/word/2010/wordprocessingDrawing" xmlns:wp="http://schemas.openxmlformats.org/drawingml/2006/wordprocessingDrawing" xmlns:w10="urn:schemas-microsoft-com:office:word" xmlns:w="http://schemas.openxmlformats.org/wordprocessingml/2006/main" xmlns:w14="http://schemas.microsoft.com/office/word/2010/wordml" xmlns:w15="http://schemas.microsoft.com/office/word/2012/wordml" xmlns:w16cex="http://schemas.microsoft.com/office/word/2018/wordml/cex" xmlns:w16cid="http://schemas.microsoft.com/office/word/2016/wordml/cid" xmlns:w16="http://schemas.microsoft.com/office/word/2018/wordml" xmlns:w16se="http://schemas.microsoft.com/office/word/2015/wordml/symex" xmlns:wpg="http://schemas.microsoft.com/office/word/2010/wordprocessingGroup" xmlns:wpi="http://schemas.microsoft.com/office/word/2010/wordprocessingInk" xmlns:wne="http://schemas.microsoft.com/office/word/2006/wordml" xmlns:wps="http://schemas.microsoft.com/office/word/2010/wordprocessingShape" mc:Ignorable="w14 w15 w16se w16cid w16 w16cex wp14">
+<w:numbering xmlns:wpc="http://schemas.microsoft.com/office/word/2010/wordprocessingCanvas" xmlns:cx="http://schemas.microsoft.com/office/drawing/2014/chartex" xmlns:mc="http://schemas.openxmlformats.org/markup-compatibility/2006" xmlns:o="urn:schemas-microsoft-com:office:office" xmlns:r="http://schemas.openxmlformats.org/officeDocument/2006/relationships" xmlns:m="http://schemas.openxmlformats.org/officeDocument/2006/math" xmlns:v="urn:schemas-microsoft-com:vml" xmlns:wp14="http://schemas.microsoft.com/office/word/2010/wordprocessingDrawing" xmlns:wp="http://schemas.openxmlformats.org/drawingml/2006/wordprocessingDrawing" xmlns:w10="urn:schemas-microsoft-com:office:word" xmlns:w="http://schemas.openxmlformats.org/wordprocessingml/2006/main" xmlns:w14="http://schemas.microsoft.com/office/word/2010/wordml" xmlns:w15="http://schemas.microsoft.com/office/word/2012/wordml" xmlns:w16se="http://schemas.microsoft.com/office/word/2015/wordml/symex" xmlns:wpg="http://schemas.microsoft.com/office/word/2010/wordprocessingGroup" xmlns:wpi="http://schemas.microsoft.com/office/word/2010/wordprocessingInk" xmlns:wne="http://schemas.microsoft.com/office/word/2006/wordml" xmlns:wps="http://schemas.microsoft.com/office/word/2010/wordprocessingShape" mc:Ignorable="w14 w15 w16se wp14">
   <w:abstractNum w:abstractNumId="0" w15:restartNumberingAfterBreak="0">
     <w:nsid w:val="EA2FE7D8"/>
     <w:multiLevelType w:val="hybridMultilevel"/>
@@ -2731,7 +2773,7 @@
 </file>
 
 <file path=word/styles.xml><?xml version="1.0" encoding="utf-8"?>
-<w:styles xmlns:mc="http://schemas.openxmlformats.org/markup-compatibility/2006" xmlns:r="http://schemas.openxmlformats.org/officeDocument/2006/relationships" xmlns:w="http://schemas.openxmlformats.org/wordprocessingml/2006/main" xmlns:w14="http://schemas.microsoft.com/office/word/2010/wordml" xmlns:w15="http://schemas.microsoft.com/office/word/2012/wordml" xmlns:w16cex="http://schemas.microsoft.com/office/word/2018/wordml/cex" xmlns:w16cid="http://schemas.microsoft.com/office/word/2016/wordml/cid" xmlns:w16="http://schemas.microsoft.com/office/word/2018/wordml" xmlns:w16se="http://schemas.microsoft.com/office/word/2015/wordml/symex" mc:Ignorable="w14 w15 w16se w16cid w16 w16cex">
+<w:styles xmlns:mc="http://schemas.openxmlformats.org/markup-compatibility/2006" xmlns:r="http://schemas.openxmlformats.org/officeDocument/2006/relationships" xmlns:w="http://schemas.openxmlformats.org/wordprocessingml/2006/main" xmlns:w14="http://schemas.microsoft.com/office/word/2010/wordml" xmlns:w15="http://schemas.microsoft.com/office/word/2012/wordml" xmlns:w16se="http://schemas.microsoft.com/office/word/2015/wordml/symex" mc:Ignorable="w14 w15 w16se">
   <w:docDefaults>
     <w:rPrDefault>
       <w:rPr>
@@ -2741,7 +2783,7 @@
     </w:rPrDefault>
     <w:pPrDefault/>
   </w:docDefaults>
-  <w:latentStyles w:defLockedState="0" w:defUIPriority="0" w:defSemiHidden="0" w:defUnhideWhenUsed="0" w:defQFormat="0" w:count="376">
+  <w:latentStyles w:defLockedState="0" w:defUIPriority="0" w:defSemiHidden="0" w:defUnhideWhenUsed="0" w:defQFormat="0" w:count="371">
     <w:lsdException w:name="Normal" w:qFormat="1"/>
     <w:lsdException w:name="heading 1" w:qFormat="1"/>
     <w:lsdException w:name="heading 2" w:qFormat="1"/>
@@ -3023,11 +3065,6 @@
     <w:lsdException w:name="List Table 5 Dark Accent 6" w:uiPriority="50"/>
     <w:lsdException w:name="List Table 6 Colorful Accent 6" w:uiPriority="51"/>
     <w:lsdException w:name="List Table 7 Colorful Accent 6" w:uiPriority="52"/>
-    <w:lsdException w:name="Mention" w:semiHidden="1" w:uiPriority="99" w:unhideWhenUsed="1"/>
-    <w:lsdException w:name="Smart Hyperlink" w:semiHidden="1" w:uiPriority="99" w:unhideWhenUsed="1"/>
-    <w:lsdException w:name="Hashtag" w:semiHidden="1" w:uiPriority="99" w:unhideWhenUsed="1"/>
-    <w:lsdException w:name="Unresolved Mention" w:semiHidden="1" w:uiPriority="99" w:unhideWhenUsed="1"/>
-    <w:lsdException w:name="Smart Link" w:semiHidden="1" w:uiPriority="99" w:unhideWhenUsed="1"/>
   </w:latentStyles>
   <w:style w:type="paragraph" w:default="1" w:styleId="Standard">
     <w:name w:val="Normal"/>
@@ -3696,7 +3733,7 @@
 </file>
 
 <file path=customXml/itemProps1.xml><?xml version="1.0" encoding="utf-8"?>
-<ds:datastoreItem xmlns:ds="http://schemas.openxmlformats.org/officeDocument/2006/customXml" ds:itemID="{8E2409A5-4799-4750-9AB8-5EA92168EB75}">
+<ds:datastoreItem xmlns:ds="http://schemas.openxmlformats.org/officeDocument/2006/customXml" ds:itemID="{26DA18C2-107A-4A3F-A846-5C67212AE748}">
   <ds:schemaRefs>
     <ds:schemaRef ds:uri="http://schemas.openxmlformats.org/officeDocument/2006/bibliography"/>
   </ds:schemaRefs>

</xml_diff>